<commit_message>
all changes to be commited
</commit_message>
<xml_diff>
--- a/LabList.docx
+++ b/LabList.docx
@@ -1,6 +1,6 @@
 
 <file path=word/document.xml><?xml version="1.0" encoding="utf-8"?>
-<w:document xmlns:ve="http://schemas.openxmlformats.org/markup-compatibility/2006" xmlns:o="urn:schemas-microsoft-com:office:office" xmlns:r="http://schemas.openxmlformats.org/officeDocument/2006/relationships" xmlns:m="http://schemas.openxmlformats.org/officeDocument/2006/math" xmlns:v="urn:schemas-microsoft-com:vml" xmlns:wp="http://schemas.openxmlformats.org/drawingml/2006/wordprocessingDrawing" xmlns:w10="urn:schemas-microsoft-com:office:word" xmlns:w="http://schemas.openxmlformats.org/wordprocessingml/2006/main" xmlns:wne="http://schemas.microsoft.com/office/word/2006/wordml">
+<w:document xmlns:wpc="http://schemas.microsoft.com/office/word/2010/wordprocessingCanvas" xmlns:cx="http://schemas.microsoft.com/office/drawing/2014/chartex" xmlns:cx1="http://schemas.microsoft.com/office/drawing/2015/9/8/chartex" xmlns:cx2="http://schemas.microsoft.com/office/drawing/2015/10/21/chartex" xmlns:cx3="http://schemas.microsoft.com/office/drawing/2016/5/9/chartex" xmlns:cx4="http://schemas.microsoft.com/office/drawing/2016/5/10/chartex" xmlns:cx5="http://schemas.microsoft.com/office/drawing/2016/5/11/chartex" xmlns:cx6="http://schemas.microsoft.com/office/drawing/2016/5/12/chartex" xmlns:cx7="http://schemas.microsoft.com/office/drawing/2016/5/13/chartex" xmlns:cx8="http://schemas.microsoft.com/office/drawing/2016/5/14/chartex" xmlns:mc="http://schemas.openxmlformats.org/markup-compatibility/2006" xmlns:aink="http://schemas.microsoft.com/office/drawing/2016/ink" xmlns:am3d="http://schemas.microsoft.com/office/drawing/2017/model3d" xmlns:o="urn:schemas-microsoft-com:office:office" xmlns:oel="http://schemas.microsoft.com/office/2019/extlst" xmlns:r="http://schemas.openxmlformats.org/officeDocument/2006/relationships" xmlns:m="http://schemas.openxmlformats.org/officeDocument/2006/math" xmlns:v="urn:schemas-microsoft-com:vml" xmlns:wp14="http://schemas.microsoft.com/office/word/2010/wordprocessingDrawing" xmlns:wp="http://schemas.openxmlformats.org/drawingml/2006/wordprocessingDrawing" xmlns:w10="urn:schemas-microsoft-com:office:word" xmlns:w="http://schemas.openxmlformats.org/wordprocessingml/2006/main" xmlns:w14="http://schemas.microsoft.com/office/word/2010/wordml" xmlns:w15="http://schemas.microsoft.com/office/word/2012/wordml" xmlns:w16cex="http://schemas.microsoft.com/office/word/2018/wordml/cex" xmlns:w16cid="http://schemas.microsoft.com/office/word/2016/wordml/cid" xmlns:w16="http://schemas.microsoft.com/office/word/2018/wordml" xmlns:w16sdtdh="http://schemas.microsoft.com/office/word/2020/wordml/sdtdatahash" xmlns:w16se="http://schemas.microsoft.com/office/word/2015/wordml/symex" xmlns:wpg="http://schemas.microsoft.com/office/word/2010/wordprocessingGroup" xmlns:wpi="http://schemas.microsoft.com/office/word/2010/wordprocessingInk" xmlns:wne="http://schemas.microsoft.com/office/word/2006/wordml" xmlns:wps="http://schemas.microsoft.com/office/word/2010/wordprocessingShape" mc:Ignorable="w14 w15 w16se w16cid w16 w16cex w16sdtdh wp14">
   <w:body>
     <w:p>
       <w:pPr>
@@ -12,7 +12,6 @@
           <w:szCs w:val="24"/>
         </w:rPr>
       </w:pPr>
-      <w:proofErr w:type="gramStart"/>
       <w:r>
         <w:rPr>
           <w:rFonts w:ascii="Times New Roman" w:hAnsi="Times New Roman" w:cs="Times New Roman"/>
@@ -53,7 +52,6 @@
         </w:rPr>
         <w:t>.</w:t>
       </w:r>
-      <w:proofErr w:type="gramEnd"/>
       <w:r>
         <w:rPr>
           <w:rFonts w:ascii="Times New Roman" w:hAnsi="Times New Roman" w:cs="Times New Roman"/>
@@ -556,6 +554,38 @@
           <w:szCs w:val="24"/>
         </w:rPr>
       </w:pPr>
+      <w:r>
+        <w:rPr>
+          <w:rFonts w:ascii="Times New Roman" w:eastAsia="Times New Roman" w:hAnsi="Times New Roman" w:cs="Times New Roman"/>
+          <w:color w:val="000000" w:themeColor="text1"/>
+          <w:spacing w:val="10"/>
+          <w:sz w:val="24"/>
+          <w:szCs w:val="24"/>
+        </w:rPr>
+        <w:t xml:space="preserve">time=0   </w:t>
+      </w:r>
+      <w:proofErr w:type="spellStart"/>
+      <w:r>
+        <w:rPr>
+          <w:rFonts w:ascii="Times New Roman" w:eastAsia="Times New Roman" w:hAnsi="Times New Roman" w:cs="Times New Roman"/>
+          <w:color w:val="000000" w:themeColor="text1"/>
+          <w:spacing w:val="10"/>
+          <w:sz w:val="24"/>
+          <w:szCs w:val="24"/>
+        </w:rPr>
+        <w:t>xf</w:t>
+      </w:r>
+      <w:proofErr w:type="spellEnd"/>
+      <w:r>
+        <w:rPr>
+          <w:rFonts w:ascii="Times New Roman" w:eastAsia="Times New Roman" w:hAnsi="Times New Roman" w:cs="Times New Roman"/>
+          <w:color w:val="000000" w:themeColor="text1"/>
+          <w:spacing w:val="10"/>
+          <w:sz w:val="24"/>
+          <w:szCs w:val="24"/>
+        </w:rPr>
+        <w:t>=642.</w:t>
+      </w:r>
       <w:proofErr w:type="gramStart"/>
       <w:r>
         <w:rPr>
@@ -565,53 +595,21 @@
           <w:sz w:val="24"/>
           <w:szCs w:val="24"/>
         </w:rPr>
-        <w:t>time=</w:t>
-      </w:r>
+        <w:t xml:space="preserve">00  </w:t>
+      </w:r>
+      <w:proofErr w:type="spellStart"/>
+      <w:r>
+        <w:rPr>
+          <w:rFonts w:ascii="Times New Roman" w:eastAsia="Times New Roman" w:hAnsi="Times New Roman" w:cs="Times New Roman"/>
+          <w:color w:val="000000" w:themeColor="text1"/>
+          <w:spacing w:val="10"/>
+          <w:sz w:val="24"/>
+          <w:szCs w:val="24"/>
+        </w:rPr>
+        <w:t>yf</w:t>
+      </w:r>
+      <w:proofErr w:type="spellEnd"/>
       <w:proofErr w:type="gramEnd"/>
-      <w:r>
-        <w:rPr>
-          <w:rFonts w:ascii="Times New Roman" w:eastAsia="Times New Roman" w:hAnsi="Times New Roman" w:cs="Times New Roman"/>
-          <w:color w:val="000000" w:themeColor="text1"/>
-          <w:spacing w:val="10"/>
-          <w:sz w:val="24"/>
-          <w:szCs w:val="24"/>
-        </w:rPr>
-        <w:t xml:space="preserve">0   </w:t>
-      </w:r>
-      <w:proofErr w:type="spellStart"/>
-      <w:r>
-        <w:rPr>
-          <w:rFonts w:ascii="Times New Roman" w:eastAsia="Times New Roman" w:hAnsi="Times New Roman" w:cs="Times New Roman"/>
-          <w:color w:val="000000" w:themeColor="text1"/>
-          <w:spacing w:val="10"/>
-          <w:sz w:val="24"/>
-          <w:szCs w:val="24"/>
-        </w:rPr>
-        <w:t>xf</w:t>
-      </w:r>
-      <w:proofErr w:type="spellEnd"/>
-      <w:r>
-        <w:rPr>
-          <w:rFonts w:ascii="Times New Roman" w:eastAsia="Times New Roman" w:hAnsi="Times New Roman" w:cs="Times New Roman"/>
-          <w:color w:val="000000" w:themeColor="text1"/>
-          <w:spacing w:val="10"/>
-          <w:sz w:val="24"/>
-          <w:szCs w:val="24"/>
-        </w:rPr>
-        <w:t xml:space="preserve">=642.00  </w:t>
-      </w:r>
-      <w:proofErr w:type="spellStart"/>
-      <w:r>
-        <w:rPr>
-          <w:rFonts w:ascii="Times New Roman" w:eastAsia="Times New Roman" w:hAnsi="Times New Roman" w:cs="Times New Roman"/>
-          <w:color w:val="000000" w:themeColor="text1"/>
-          <w:spacing w:val="10"/>
-          <w:sz w:val="24"/>
-          <w:szCs w:val="24"/>
-        </w:rPr>
-        <w:t>yf</w:t>
-      </w:r>
-      <w:proofErr w:type="spellEnd"/>
       <w:r>
         <w:rPr>
           <w:rFonts w:ascii="Times New Roman" w:eastAsia="Times New Roman" w:hAnsi="Times New Roman" w:cs="Times New Roman"/>
@@ -679,6 +677,38 @@
           <w:szCs w:val="24"/>
         </w:rPr>
       </w:pPr>
+      <w:r>
+        <w:rPr>
+          <w:rFonts w:ascii="Times New Roman" w:eastAsia="Times New Roman" w:hAnsi="Times New Roman" w:cs="Times New Roman"/>
+          <w:color w:val="000000" w:themeColor="text1"/>
+          <w:spacing w:val="10"/>
+          <w:sz w:val="24"/>
+          <w:szCs w:val="24"/>
+        </w:rPr>
+        <w:t xml:space="preserve">time=1   </w:t>
+      </w:r>
+      <w:proofErr w:type="spellStart"/>
+      <w:r>
+        <w:rPr>
+          <w:rFonts w:ascii="Times New Roman" w:eastAsia="Times New Roman" w:hAnsi="Times New Roman" w:cs="Times New Roman"/>
+          <w:color w:val="000000" w:themeColor="text1"/>
+          <w:spacing w:val="10"/>
+          <w:sz w:val="24"/>
+          <w:szCs w:val="24"/>
+        </w:rPr>
+        <w:t>xf</w:t>
+      </w:r>
+      <w:proofErr w:type="spellEnd"/>
+      <w:r>
+        <w:rPr>
+          <w:rFonts w:ascii="Times New Roman" w:eastAsia="Times New Roman" w:hAnsi="Times New Roman" w:cs="Times New Roman"/>
+          <w:color w:val="000000" w:themeColor="text1"/>
+          <w:spacing w:val="10"/>
+          <w:sz w:val="24"/>
+          <w:szCs w:val="24"/>
+        </w:rPr>
+        <w:t>=654.</w:t>
+      </w:r>
       <w:proofErr w:type="gramStart"/>
       <w:r>
         <w:rPr>
@@ -688,53 +718,21 @@
           <w:sz w:val="24"/>
           <w:szCs w:val="24"/>
         </w:rPr>
-        <w:t>time=</w:t>
-      </w:r>
+        <w:t xml:space="preserve">07  </w:t>
+      </w:r>
+      <w:proofErr w:type="spellStart"/>
+      <w:r>
+        <w:rPr>
+          <w:rFonts w:ascii="Times New Roman" w:eastAsia="Times New Roman" w:hAnsi="Times New Roman" w:cs="Times New Roman"/>
+          <w:color w:val="000000" w:themeColor="text1"/>
+          <w:spacing w:val="10"/>
+          <w:sz w:val="24"/>
+          <w:szCs w:val="24"/>
+        </w:rPr>
+        <w:t>yf</w:t>
+      </w:r>
+      <w:proofErr w:type="spellEnd"/>
       <w:proofErr w:type="gramEnd"/>
-      <w:r>
-        <w:rPr>
-          <w:rFonts w:ascii="Times New Roman" w:eastAsia="Times New Roman" w:hAnsi="Times New Roman" w:cs="Times New Roman"/>
-          <w:color w:val="000000" w:themeColor="text1"/>
-          <w:spacing w:val="10"/>
-          <w:sz w:val="24"/>
-          <w:szCs w:val="24"/>
-        </w:rPr>
-        <w:t xml:space="preserve">1   </w:t>
-      </w:r>
-      <w:proofErr w:type="spellStart"/>
-      <w:r>
-        <w:rPr>
-          <w:rFonts w:ascii="Times New Roman" w:eastAsia="Times New Roman" w:hAnsi="Times New Roman" w:cs="Times New Roman"/>
-          <w:color w:val="000000" w:themeColor="text1"/>
-          <w:spacing w:val="10"/>
-          <w:sz w:val="24"/>
-          <w:szCs w:val="24"/>
-        </w:rPr>
-        <w:t>xf</w:t>
-      </w:r>
-      <w:proofErr w:type="spellEnd"/>
-      <w:r>
-        <w:rPr>
-          <w:rFonts w:ascii="Times New Roman" w:eastAsia="Times New Roman" w:hAnsi="Times New Roman" w:cs="Times New Roman"/>
-          <w:color w:val="000000" w:themeColor="text1"/>
-          <w:spacing w:val="10"/>
-          <w:sz w:val="24"/>
-          <w:szCs w:val="24"/>
-        </w:rPr>
-        <w:t xml:space="preserve">=654.07  </w:t>
-      </w:r>
-      <w:proofErr w:type="spellStart"/>
-      <w:r>
-        <w:rPr>
-          <w:rFonts w:ascii="Times New Roman" w:eastAsia="Times New Roman" w:hAnsi="Times New Roman" w:cs="Times New Roman"/>
-          <w:color w:val="000000" w:themeColor="text1"/>
-          <w:spacing w:val="10"/>
-          <w:sz w:val="24"/>
-          <w:szCs w:val="24"/>
-        </w:rPr>
-        <w:t>yf</w:t>
-      </w:r>
-      <w:proofErr w:type="spellEnd"/>
       <w:r>
         <w:rPr>
           <w:rFonts w:ascii="Times New Roman" w:eastAsia="Times New Roman" w:hAnsi="Times New Roman" w:cs="Times New Roman"/>
@@ -802,6 +800,38 @@
           <w:szCs w:val="24"/>
         </w:rPr>
       </w:pPr>
+      <w:r>
+        <w:rPr>
+          <w:rFonts w:ascii="Times New Roman" w:eastAsia="Times New Roman" w:hAnsi="Times New Roman" w:cs="Times New Roman"/>
+          <w:color w:val="000000" w:themeColor="text1"/>
+          <w:spacing w:val="10"/>
+          <w:sz w:val="24"/>
+          <w:szCs w:val="24"/>
+        </w:rPr>
+        <w:t xml:space="preserve">time=2   </w:t>
+      </w:r>
+      <w:proofErr w:type="spellStart"/>
+      <w:r>
+        <w:rPr>
+          <w:rFonts w:ascii="Times New Roman" w:eastAsia="Times New Roman" w:hAnsi="Times New Roman" w:cs="Times New Roman"/>
+          <w:color w:val="000000" w:themeColor="text1"/>
+          <w:spacing w:val="10"/>
+          <w:sz w:val="24"/>
+          <w:szCs w:val="24"/>
+        </w:rPr>
+        <w:t>xf</w:t>
+      </w:r>
+      <w:proofErr w:type="spellEnd"/>
+      <w:r>
+        <w:rPr>
+          <w:rFonts w:ascii="Times New Roman" w:eastAsia="Times New Roman" w:hAnsi="Times New Roman" w:cs="Times New Roman"/>
+          <w:color w:val="000000" w:themeColor="text1"/>
+          <w:spacing w:val="10"/>
+          <w:sz w:val="24"/>
+          <w:szCs w:val="24"/>
+        </w:rPr>
+        <w:t>=643.</w:t>
+      </w:r>
       <w:proofErr w:type="gramStart"/>
       <w:r>
         <w:rPr>
@@ -811,53 +841,21 @@
           <w:sz w:val="24"/>
           <w:szCs w:val="24"/>
         </w:rPr>
-        <w:t>time=</w:t>
-      </w:r>
+        <w:t xml:space="preserve">50  </w:t>
+      </w:r>
+      <w:proofErr w:type="spellStart"/>
+      <w:r>
+        <w:rPr>
+          <w:rFonts w:ascii="Times New Roman" w:eastAsia="Times New Roman" w:hAnsi="Times New Roman" w:cs="Times New Roman"/>
+          <w:color w:val="000000" w:themeColor="text1"/>
+          <w:spacing w:val="10"/>
+          <w:sz w:val="24"/>
+          <w:szCs w:val="24"/>
+        </w:rPr>
+        <w:t>yf</w:t>
+      </w:r>
+      <w:proofErr w:type="spellEnd"/>
       <w:proofErr w:type="gramEnd"/>
-      <w:r>
-        <w:rPr>
-          <w:rFonts w:ascii="Times New Roman" w:eastAsia="Times New Roman" w:hAnsi="Times New Roman" w:cs="Times New Roman"/>
-          <w:color w:val="000000" w:themeColor="text1"/>
-          <w:spacing w:val="10"/>
-          <w:sz w:val="24"/>
-          <w:szCs w:val="24"/>
-        </w:rPr>
-        <w:t xml:space="preserve">2   </w:t>
-      </w:r>
-      <w:proofErr w:type="spellStart"/>
-      <w:r>
-        <w:rPr>
-          <w:rFonts w:ascii="Times New Roman" w:eastAsia="Times New Roman" w:hAnsi="Times New Roman" w:cs="Times New Roman"/>
-          <w:color w:val="000000" w:themeColor="text1"/>
-          <w:spacing w:val="10"/>
-          <w:sz w:val="24"/>
-          <w:szCs w:val="24"/>
-        </w:rPr>
-        <w:t>xf</w:t>
-      </w:r>
-      <w:proofErr w:type="spellEnd"/>
-      <w:r>
-        <w:rPr>
-          <w:rFonts w:ascii="Times New Roman" w:eastAsia="Times New Roman" w:hAnsi="Times New Roman" w:cs="Times New Roman"/>
-          <w:color w:val="000000" w:themeColor="text1"/>
-          <w:spacing w:val="10"/>
-          <w:sz w:val="24"/>
-          <w:szCs w:val="24"/>
-        </w:rPr>
-        <w:t xml:space="preserve">=643.50  </w:t>
-      </w:r>
-      <w:proofErr w:type="spellStart"/>
-      <w:r>
-        <w:rPr>
-          <w:rFonts w:ascii="Times New Roman" w:eastAsia="Times New Roman" w:hAnsi="Times New Roman" w:cs="Times New Roman"/>
-          <w:color w:val="000000" w:themeColor="text1"/>
-          <w:spacing w:val="10"/>
-          <w:sz w:val="24"/>
-          <w:szCs w:val="24"/>
-        </w:rPr>
-        <w:t>yf</w:t>
-      </w:r>
-      <w:proofErr w:type="spellEnd"/>
       <w:r>
         <w:rPr>
           <w:rFonts w:ascii="Times New Roman" w:eastAsia="Times New Roman" w:hAnsi="Times New Roman" w:cs="Times New Roman"/>
@@ -925,6 +923,38 @@
           <w:szCs w:val="24"/>
         </w:rPr>
       </w:pPr>
+      <w:r>
+        <w:rPr>
+          <w:rFonts w:ascii="Times New Roman" w:eastAsia="Times New Roman" w:hAnsi="Times New Roman" w:cs="Times New Roman"/>
+          <w:color w:val="000000" w:themeColor="text1"/>
+          <w:spacing w:val="10"/>
+          <w:sz w:val="24"/>
+          <w:szCs w:val="24"/>
+        </w:rPr>
+        <w:t xml:space="preserve">time=3   </w:t>
+      </w:r>
+      <w:proofErr w:type="spellStart"/>
+      <w:r>
+        <w:rPr>
+          <w:rFonts w:ascii="Times New Roman" w:eastAsia="Times New Roman" w:hAnsi="Times New Roman" w:cs="Times New Roman"/>
+          <w:color w:val="000000" w:themeColor="text1"/>
+          <w:spacing w:val="10"/>
+          <w:sz w:val="24"/>
+          <w:szCs w:val="24"/>
+        </w:rPr>
+        <w:t>xf</w:t>
+      </w:r>
+      <w:proofErr w:type="spellEnd"/>
+      <w:r>
+        <w:rPr>
+          <w:rFonts w:ascii="Times New Roman" w:eastAsia="Times New Roman" w:hAnsi="Times New Roman" w:cs="Times New Roman"/>
+          <w:color w:val="000000" w:themeColor="text1"/>
+          <w:spacing w:val="10"/>
+          <w:sz w:val="24"/>
+          <w:szCs w:val="24"/>
+        </w:rPr>
+        <w:t>=642.</w:t>
+      </w:r>
       <w:proofErr w:type="gramStart"/>
       <w:r>
         <w:rPr>
@@ -934,53 +964,21 @@
           <w:sz w:val="24"/>
           <w:szCs w:val="24"/>
         </w:rPr>
-        <w:t>time=</w:t>
-      </w:r>
+        <w:t xml:space="preserve">24  </w:t>
+      </w:r>
+      <w:proofErr w:type="spellStart"/>
+      <w:r>
+        <w:rPr>
+          <w:rFonts w:ascii="Times New Roman" w:eastAsia="Times New Roman" w:hAnsi="Times New Roman" w:cs="Times New Roman"/>
+          <w:color w:val="000000" w:themeColor="text1"/>
+          <w:spacing w:val="10"/>
+          <w:sz w:val="24"/>
+          <w:szCs w:val="24"/>
+        </w:rPr>
+        <w:t>yf</w:t>
+      </w:r>
+      <w:proofErr w:type="spellEnd"/>
       <w:proofErr w:type="gramEnd"/>
-      <w:r>
-        <w:rPr>
-          <w:rFonts w:ascii="Times New Roman" w:eastAsia="Times New Roman" w:hAnsi="Times New Roman" w:cs="Times New Roman"/>
-          <w:color w:val="000000" w:themeColor="text1"/>
-          <w:spacing w:val="10"/>
-          <w:sz w:val="24"/>
-          <w:szCs w:val="24"/>
-        </w:rPr>
-        <w:t xml:space="preserve">3   </w:t>
-      </w:r>
-      <w:proofErr w:type="spellStart"/>
-      <w:r>
-        <w:rPr>
-          <w:rFonts w:ascii="Times New Roman" w:eastAsia="Times New Roman" w:hAnsi="Times New Roman" w:cs="Times New Roman"/>
-          <w:color w:val="000000" w:themeColor="text1"/>
-          <w:spacing w:val="10"/>
-          <w:sz w:val="24"/>
-          <w:szCs w:val="24"/>
-        </w:rPr>
-        <w:t>xf</w:t>
-      </w:r>
-      <w:proofErr w:type="spellEnd"/>
-      <w:r>
-        <w:rPr>
-          <w:rFonts w:ascii="Times New Roman" w:eastAsia="Times New Roman" w:hAnsi="Times New Roman" w:cs="Times New Roman"/>
-          <w:color w:val="000000" w:themeColor="text1"/>
-          <w:spacing w:val="10"/>
-          <w:sz w:val="24"/>
-          <w:szCs w:val="24"/>
-        </w:rPr>
-        <w:t xml:space="preserve">=642.24  </w:t>
-      </w:r>
-      <w:proofErr w:type="spellStart"/>
-      <w:r>
-        <w:rPr>
-          <w:rFonts w:ascii="Times New Roman" w:eastAsia="Times New Roman" w:hAnsi="Times New Roman" w:cs="Times New Roman"/>
-          <w:color w:val="000000" w:themeColor="text1"/>
-          <w:spacing w:val="10"/>
-          <w:sz w:val="24"/>
-          <w:szCs w:val="24"/>
-        </w:rPr>
-        <w:t>yf</w:t>
-      </w:r>
-      <w:proofErr w:type="spellEnd"/>
       <w:r>
         <w:rPr>
           <w:rFonts w:ascii="Times New Roman" w:eastAsia="Times New Roman" w:hAnsi="Times New Roman" w:cs="Times New Roman"/>
@@ -1313,8 +1311,7 @@
         <w:tblStyle w:val="TableGrid"/>
         <w:tblW w:w="0" w:type="auto"/>
         <w:jc w:val="center"/>
-        <w:tblInd w:w="1188" w:type="dxa"/>
-        <w:tblLook w:val="04A0"/>
+        <w:tblLook w:val="04A0" w:firstRow="1" w:lastRow="0" w:firstColumn="1" w:lastColumn="0" w:noHBand="0" w:noVBand="1"/>
       </w:tblPr>
       <w:tblGrid>
         <w:gridCol w:w="2430"/>
@@ -2613,27 +2610,7 @@
           <w:sz w:val="24"/>
           <w:szCs w:val="24"/>
         </w:rPr>
-        <w:t xml:space="preserve">r </w:t>
-      </w:r>
-      <w:proofErr w:type="spellStart"/>
-      <w:r>
-        <w:rPr>
-          <w:rFonts w:ascii="Times New Roman" w:hAnsi="Times New Roman" w:cs="Times New Roman"/>
-          <w:color w:val="000000" w:themeColor="text1"/>
-          <w:sz w:val="24"/>
-          <w:szCs w:val="24"/>
-        </w:rPr>
-        <w:t>congruential</w:t>
-      </w:r>
-      <w:proofErr w:type="spellEnd"/>
-      <w:r>
-        <w:rPr>
-          <w:rFonts w:ascii="Times New Roman" w:hAnsi="Times New Roman" w:cs="Times New Roman"/>
-          <w:color w:val="000000" w:themeColor="text1"/>
-          <w:sz w:val="24"/>
-          <w:szCs w:val="24"/>
-        </w:rPr>
-        <w:t xml:space="preserve"> generator method</w:t>
+        <w:t>r congruential generator method</w:t>
       </w:r>
     </w:p>
     <w:p>
@@ -2711,36 +2688,16 @@
           <w:sz w:val="24"/>
           <w:szCs w:val="24"/>
         </w:rPr>
-        <w:t xml:space="preserve">r </w:t>
-      </w:r>
-      <w:proofErr w:type="spellStart"/>
-      <w:r>
-        <w:rPr>
-          <w:rFonts w:ascii="Times New Roman" w:hAnsi="Times New Roman" w:cs="Times New Roman"/>
-          <w:color w:val="000000" w:themeColor="text1"/>
-          <w:sz w:val="24"/>
-          <w:szCs w:val="24"/>
-        </w:rPr>
-        <w:t>c</w:t>
-      </w:r>
-      <w:r>
-        <w:rPr>
-          <w:rFonts w:ascii="Times New Roman" w:hAnsi="Times New Roman" w:cs="Times New Roman"/>
-          <w:color w:val="000000" w:themeColor="text1"/>
-          <w:sz w:val="24"/>
-          <w:szCs w:val="24"/>
-        </w:rPr>
-        <w:t>ongruential</w:t>
-      </w:r>
-      <w:proofErr w:type="spellEnd"/>
-      <w:r>
-        <w:rPr>
-          <w:rFonts w:ascii="Times New Roman" w:hAnsi="Times New Roman" w:cs="Times New Roman"/>
-          <w:color w:val="000000" w:themeColor="text1"/>
-          <w:sz w:val="24"/>
-          <w:szCs w:val="24"/>
-        </w:rPr>
-        <w:t xml:space="preserve"> generator method </w:t>
+        <w:t>r c</w:t>
+      </w:r>
+      <w:r>
+        <w:rPr>
+          <w:rFonts w:ascii="Times New Roman" w:hAnsi="Times New Roman" w:cs="Times New Roman"/>
+          <w:color w:val="000000" w:themeColor="text1"/>
+          <w:sz w:val="24"/>
+          <w:szCs w:val="24"/>
+        </w:rPr>
+        <w:t xml:space="preserve">ongruential generator method </w:t>
       </w:r>
       <w:r>
         <w:rPr>
@@ -2850,7 +2807,7 @@
           <w:left w:w="0" w:type="dxa"/>
           <w:right w:w="0" w:type="dxa"/>
         </w:tblCellMar>
-        <w:tblLook w:val="04A0"/>
+        <w:tblLook w:val="04A0" w:firstRow="1" w:lastRow="0" w:firstColumn="1" w:lastColumn="0" w:noHBand="0" w:noVBand="1"/>
       </w:tblPr>
       <w:tblGrid>
         <w:gridCol w:w="309"/>
@@ -6656,9 +6613,8 @@
           <w:sz w:val="24"/>
           <w:szCs w:val="24"/>
         </w:rPr>
-        <w:t xml:space="preserve">nd </w:t>
-      </w:r>
-      <w:proofErr w:type="gramStart"/>
+        <w:t>nd k</w:t>
+      </w:r>
       <w:r>
         <w:rPr>
           <w:rFonts w:ascii="Times New Roman" w:hAnsi="Times New Roman" w:cs="Times New Roman"/>
@@ -6666,21 +6622,10 @@
           <w:color w:val="000000" w:themeColor="text1"/>
           <w:sz w:val="24"/>
           <w:szCs w:val="24"/>
-        </w:rPr>
-        <w:t>k</w:t>
-      </w:r>
-      <w:r>
-        <w:rPr>
-          <w:rFonts w:ascii="Times New Roman" w:hAnsi="Times New Roman" w:cs="Times New Roman"/>
-          <w:bCs/>
-          <w:color w:val="000000" w:themeColor="text1"/>
-          <w:sz w:val="24"/>
-          <w:szCs w:val="24"/>
           <w:vertAlign w:val="subscript"/>
         </w:rPr>
         <w:t>2</w:t>
       </w:r>
-      <w:proofErr w:type="gramEnd"/>
       <w:r>
         <w:rPr>
           <w:rFonts w:ascii="Times New Roman" w:hAnsi="Times New Roman" w:cs="Times New Roman"/>
@@ -6915,25 +6860,7 @@
           <w:sz w:val="24"/>
           <w:szCs w:val="24"/>
         </w:rPr>
-        <w:t xml:space="preserve"> position in 2D space. You have to write a program to construct the </w:t>
-      </w:r>
-      <w:proofErr w:type="spellStart"/>
-      <w:r>
-        <w:rPr>
-          <w:rFonts w:ascii="Times New Roman" w:hAnsi="Times New Roman" w:cs="Times New Roman"/>
-          <w:sz w:val="24"/>
-          <w:szCs w:val="24"/>
-        </w:rPr>
-        <w:t>spline</w:t>
-      </w:r>
-      <w:proofErr w:type="spellEnd"/>
-      <w:r>
-        <w:rPr>
-          <w:rFonts w:ascii="Times New Roman" w:hAnsi="Times New Roman" w:cs="Times New Roman"/>
-          <w:sz w:val="24"/>
-          <w:szCs w:val="24"/>
-        </w:rPr>
-        <w:t xml:space="preserve"> using Cubic Bezier curve construction approach. </w:t>
+        <w:t xml:space="preserve"> position in 2D space. You have to write a program to construct the spline using Cubic Bezier curve construction approach. </w:t>
       </w:r>
       <w:r>
         <w:rPr>
@@ -7396,25 +7323,7 @@
           <w:sz w:val="24"/>
           <w:szCs w:val="24"/>
         </w:rPr>
-        <w:t xml:space="preserve">Fit the ARIMA model to the training data using the identified order (p, d, </w:t>
-      </w:r>
-      <w:proofErr w:type="gramStart"/>
-      <w:r>
-        <w:rPr>
-          <w:rFonts w:ascii="Times New Roman" w:hAnsi="Times New Roman" w:cs="Times New Roman"/>
-          <w:sz w:val="24"/>
-          <w:szCs w:val="24"/>
-        </w:rPr>
-        <w:t>q</w:t>
-      </w:r>
-      <w:proofErr w:type="gramEnd"/>
-      <w:r>
-        <w:rPr>
-          <w:rFonts w:ascii="Times New Roman" w:hAnsi="Times New Roman" w:cs="Times New Roman"/>
-          <w:sz w:val="24"/>
-          <w:szCs w:val="24"/>
-        </w:rPr>
-        <w:t>).</w:t>
+        <w:t>Fit the ARIMA model to the training data using the identified order (p, d, q).</w:t>
       </w:r>
     </w:p>
     <w:p>
@@ -7485,6 +7394,70 @@
       <w:r>
         <w:rPr>
           <w:rFonts w:ascii="Times New Roman" w:hAnsi="Times New Roman" w:cs="Times New Roman"/>
+          <w:sz w:val="24"/>
+          <w:szCs w:val="24"/>
+        </w:rPr>
+        <w:drawing>
+          <wp:anchor distT="0" distB="0" distL="114300" distR="114300" simplePos="0" relativeHeight="251657216" behindDoc="1" locked="0" layoutInCell="1" allowOverlap="1" wp14:anchorId="3F132088" wp14:editId="0A8B4A93">
+            <wp:simplePos x="0" y="0"/>
+            <wp:positionH relativeFrom="column">
+              <wp:posOffset>647700</wp:posOffset>
+            </wp:positionH>
+            <wp:positionV relativeFrom="paragraph">
+              <wp:posOffset>693420</wp:posOffset>
+            </wp:positionV>
+            <wp:extent cx="4648200" cy="2344420"/>
+            <wp:effectExtent l="0" t="0" r="0" b="0"/>
+            <wp:wrapTight wrapText="bothSides">
+              <wp:wrapPolygon edited="0">
+                <wp:start x="0" y="0"/>
+                <wp:lineTo x="0" y="21413"/>
+                <wp:lineTo x="21511" y="21413"/>
+                <wp:lineTo x="21511" y="0"/>
+                <wp:lineTo x="0" y="0"/>
+              </wp:wrapPolygon>
+            </wp:wrapTight>
+            <wp:docPr id="561565511" name="Picture 1"/>
+            <wp:cNvGraphicFramePr>
+              <a:graphicFrameLocks xmlns:a="http://schemas.openxmlformats.org/drawingml/2006/main" noChangeAspect="1"/>
+            </wp:cNvGraphicFramePr>
+            <a:graphic xmlns:a="http://schemas.openxmlformats.org/drawingml/2006/main">
+              <a:graphicData uri="http://schemas.openxmlformats.org/drawingml/2006/picture">
+                <pic:pic xmlns:pic="http://schemas.openxmlformats.org/drawingml/2006/picture">
+                  <pic:nvPicPr>
+                    <pic:cNvPr id="561565511" name=""/>
+                    <pic:cNvPicPr/>
+                  </pic:nvPicPr>
+                  <pic:blipFill>
+                    <a:blip r:embed="rId6">
+                      <a:extLst>
+                        <a:ext uri="{28A0092B-C50C-407E-A947-70E740481C1C}">
+                          <a14:useLocalDpi xmlns:a14="http://schemas.microsoft.com/office/drawing/2010/main" val="0"/>
+                        </a:ext>
+                      </a:extLst>
+                    </a:blip>
+                    <a:stretch>
+                      <a:fillRect/>
+                    </a:stretch>
+                  </pic:blipFill>
+                  <pic:spPr>
+                    <a:xfrm>
+                      <a:off x="0" y="0"/>
+                      <a:ext cx="4648200" cy="2344420"/>
+                    </a:xfrm>
+                    <a:prstGeom prst="rect">
+                      <a:avLst/>
+                    </a:prstGeom>
+                  </pic:spPr>
+                </pic:pic>
+              </a:graphicData>
+            </a:graphic>
+          </wp:anchor>
+        </w:drawing>
+      </w:r>
+      <w:r>
+        <w:rPr>
+          <w:rFonts w:ascii="Times New Roman" w:hAnsi="Times New Roman" w:cs="Times New Roman"/>
           <w:b/>
           <w:sz w:val="24"/>
           <w:szCs w:val="24"/>
@@ -7521,7 +7494,39 @@
           <w:sz w:val="24"/>
           <w:szCs w:val="24"/>
         </w:rPr>
-        <w:t xml:space="preserve">Visualize the forecasts along with confidence intervals. </w:t>
+        <w:t xml:space="preserve">Visualize </w:t>
+      </w:r>
+      <w:proofErr w:type="gramStart"/>
+      <w:r>
+        <w:rPr>
+          <w:rFonts w:ascii="Times New Roman" w:hAnsi="Times New Roman" w:cs="Times New Roman"/>
+          <w:sz w:val="24"/>
+          <w:szCs w:val="24"/>
+        </w:rPr>
+        <w:t>the</w:t>
+      </w:r>
+      <w:r>
+        <w:rPr>
+          <w:noProof/>
+        </w:rPr>
+        <w:t xml:space="preserve"> </w:t>
+      </w:r>
+      <w:r>
+        <w:rPr>
+          <w:rFonts w:ascii="Times New Roman" w:hAnsi="Times New Roman" w:cs="Times New Roman"/>
+          <w:sz w:val="24"/>
+          <w:szCs w:val="24"/>
+        </w:rPr>
+        <w:t xml:space="preserve"> forecasts</w:t>
+      </w:r>
+      <w:proofErr w:type="gramEnd"/>
+      <w:r>
+        <w:rPr>
+          <w:rFonts w:ascii="Times New Roman" w:hAnsi="Times New Roman" w:cs="Times New Roman"/>
+          <w:sz w:val="24"/>
+          <w:szCs w:val="24"/>
+        </w:rPr>
+        <w:t xml:space="preserve"> along with confidence intervals. </w:t>
       </w:r>
     </w:p>
     <w:sectPr>
@@ -7535,8 +7540,8 @@
 </file>
 
 <file path=word/numbering.xml><?xml version="1.0" encoding="utf-8"?>
-<w:numbering xmlns:ve="http://schemas.openxmlformats.org/markup-compatibility/2006" xmlns:o="urn:schemas-microsoft-com:office:office" xmlns:r="http://schemas.openxmlformats.org/officeDocument/2006/relationships" xmlns:m="http://schemas.openxmlformats.org/officeDocument/2006/math" xmlns:v="urn:schemas-microsoft-com:vml" xmlns:wp="http://schemas.openxmlformats.org/drawingml/2006/wordprocessingDrawing" xmlns:w10="urn:schemas-microsoft-com:office:word" xmlns:w="http://schemas.openxmlformats.org/wordprocessingml/2006/main" xmlns:wne="http://schemas.microsoft.com/office/word/2006/wordml">
-  <w:abstractNum w:abstractNumId="0">
+<w:numbering xmlns:wpc="http://schemas.microsoft.com/office/word/2010/wordprocessingCanvas" xmlns:cx="http://schemas.microsoft.com/office/drawing/2014/chartex" xmlns:cx1="http://schemas.microsoft.com/office/drawing/2015/9/8/chartex" xmlns:cx2="http://schemas.microsoft.com/office/drawing/2015/10/21/chartex" xmlns:cx3="http://schemas.microsoft.com/office/drawing/2016/5/9/chartex" xmlns:cx4="http://schemas.microsoft.com/office/drawing/2016/5/10/chartex" xmlns:cx5="http://schemas.microsoft.com/office/drawing/2016/5/11/chartex" xmlns:cx6="http://schemas.microsoft.com/office/drawing/2016/5/12/chartex" xmlns:cx7="http://schemas.microsoft.com/office/drawing/2016/5/13/chartex" xmlns:cx8="http://schemas.microsoft.com/office/drawing/2016/5/14/chartex" xmlns:mc="http://schemas.openxmlformats.org/markup-compatibility/2006" xmlns:aink="http://schemas.microsoft.com/office/drawing/2016/ink" xmlns:am3d="http://schemas.microsoft.com/office/drawing/2017/model3d" xmlns:o="urn:schemas-microsoft-com:office:office" xmlns:oel="http://schemas.microsoft.com/office/2019/extlst" xmlns:r="http://schemas.openxmlformats.org/officeDocument/2006/relationships" xmlns:m="http://schemas.openxmlformats.org/officeDocument/2006/math" xmlns:v="urn:schemas-microsoft-com:vml" xmlns:wp14="http://schemas.microsoft.com/office/word/2010/wordprocessingDrawing" xmlns:wp="http://schemas.openxmlformats.org/drawingml/2006/wordprocessingDrawing" xmlns:w10="urn:schemas-microsoft-com:office:word" xmlns:w="http://schemas.openxmlformats.org/wordprocessingml/2006/main" xmlns:w14="http://schemas.microsoft.com/office/word/2010/wordml" xmlns:w15="http://schemas.microsoft.com/office/word/2012/wordml" xmlns:w16cex="http://schemas.microsoft.com/office/word/2018/wordml/cex" xmlns:w16cid="http://schemas.microsoft.com/office/word/2016/wordml/cid" xmlns:w16="http://schemas.microsoft.com/office/word/2018/wordml" xmlns:w16sdtdh="http://schemas.microsoft.com/office/word/2020/wordml/sdtdatahash" xmlns:w16se="http://schemas.microsoft.com/office/word/2015/wordml/symex" xmlns:wpg="http://schemas.microsoft.com/office/word/2010/wordprocessingGroup" xmlns:wpi="http://schemas.microsoft.com/office/word/2010/wordprocessingInk" xmlns:wne="http://schemas.microsoft.com/office/word/2006/wordml" xmlns:wps="http://schemas.microsoft.com/office/word/2010/wordprocessingShape" mc:Ignorable="w14 w15 w16se w16cid w16 w16cex w16sdtdh wp14">
+  <w:abstractNum w:abstractNumId="0" w15:restartNumberingAfterBreak="0">
     <w:nsid w:val="0EA57570"/>
     <w:multiLevelType w:val="hybridMultilevel"/>
     <w:tmpl w:val="2D522042"/>
@@ -7676,7 +7681,7 @@
       </w:rPr>
     </w:lvl>
   </w:abstractNum>
-  <w:abstractNum w:abstractNumId="1">
+  <w:abstractNum w:abstractNumId="1" w15:restartNumberingAfterBreak="0">
     <w:nsid w:val="16835ECB"/>
     <w:multiLevelType w:val="hybridMultilevel"/>
     <w:tmpl w:val="95044BCC"/>
@@ -7816,7 +7821,7 @@
       </w:rPr>
     </w:lvl>
   </w:abstractNum>
-  <w:abstractNum w:abstractNumId="2">
+  <w:abstractNum w:abstractNumId="2" w15:restartNumberingAfterBreak="0">
     <w:nsid w:val="1B8277CB"/>
     <w:multiLevelType w:val="hybridMultilevel"/>
     <w:tmpl w:val="AF70F10C"/>
@@ -7905,7 +7910,7 @@
       </w:pPr>
     </w:lvl>
   </w:abstractNum>
-  <w:abstractNum w:abstractNumId="3">
+  <w:abstractNum w:abstractNumId="3" w15:restartNumberingAfterBreak="0">
     <w:nsid w:val="1E9909B9"/>
     <w:multiLevelType w:val="multilevel"/>
     <w:tmpl w:val="5022B822"/>
@@ -8018,7 +8023,7 @@
       </w:pPr>
     </w:lvl>
   </w:abstractNum>
-  <w:abstractNum w:abstractNumId="4">
+  <w:abstractNum w:abstractNumId="4" w15:restartNumberingAfterBreak="0">
     <w:nsid w:val="21777771"/>
     <w:multiLevelType w:val="hybridMultilevel"/>
     <w:tmpl w:val="D8E8E7A4"/>
@@ -8158,7 +8163,7 @@
       </w:rPr>
     </w:lvl>
   </w:abstractNum>
-  <w:abstractNum w:abstractNumId="5">
+  <w:abstractNum w:abstractNumId="5" w15:restartNumberingAfterBreak="0">
     <w:nsid w:val="287E3108"/>
     <w:multiLevelType w:val="hybridMultilevel"/>
     <w:tmpl w:val="A8DC9DE4"/>
@@ -8247,7 +8252,7 @@
       </w:pPr>
     </w:lvl>
   </w:abstractNum>
-  <w:abstractNum w:abstractNumId="6">
+  <w:abstractNum w:abstractNumId="6" w15:restartNumberingAfterBreak="0">
     <w:nsid w:val="2E4A0547"/>
     <w:multiLevelType w:val="hybridMultilevel"/>
     <w:tmpl w:val="7B026618"/>
@@ -8336,7 +8341,7 @@
       </w:pPr>
     </w:lvl>
   </w:abstractNum>
-  <w:abstractNum w:abstractNumId="7">
+  <w:abstractNum w:abstractNumId="7" w15:restartNumberingAfterBreak="0">
     <w:nsid w:val="379041F3"/>
     <w:multiLevelType w:val="hybridMultilevel"/>
     <w:tmpl w:val="7E7E2AC0"/>
@@ -8476,7 +8481,7 @@
       </w:rPr>
     </w:lvl>
   </w:abstractNum>
-  <w:abstractNum w:abstractNumId="8">
+  <w:abstractNum w:abstractNumId="8" w15:restartNumberingAfterBreak="0">
     <w:nsid w:val="3D29175E"/>
     <w:multiLevelType w:val="hybridMultilevel"/>
     <w:tmpl w:val="47B68FBA"/>
@@ -8589,7 +8594,7 @@
       </w:rPr>
     </w:lvl>
   </w:abstractNum>
-  <w:abstractNum w:abstractNumId="9">
+  <w:abstractNum w:abstractNumId="9" w15:restartNumberingAfterBreak="0">
     <w:nsid w:val="59944656"/>
     <w:multiLevelType w:val="multilevel"/>
     <w:tmpl w:val="1BA4E3DA"/>
@@ -8705,7 +8710,7 @@
       </w:pPr>
     </w:lvl>
   </w:abstractNum>
-  <w:abstractNum w:abstractNumId="10">
+  <w:abstractNum w:abstractNumId="10" w15:restartNumberingAfterBreak="0">
     <w:nsid w:val="73E900A3"/>
     <w:multiLevelType w:val="multilevel"/>
     <w:tmpl w:val="558E9846"/>
@@ -8818,44 +8823,44 @@
       </w:pPr>
     </w:lvl>
   </w:abstractNum>
-  <w:num w:numId="1">
+  <w:num w:numId="1" w16cid:durableId="1617910707">
     <w:abstractNumId w:val="8"/>
   </w:num>
-  <w:num w:numId="2">
+  <w:num w:numId="2" w16cid:durableId="1769159770">
     <w:abstractNumId w:val="2"/>
   </w:num>
-  <w:num w:numId="3">
+  <w:num w:numId="3" w16cid:durableId="112864682">
     <w:abstractNumId w:val="3"/>
   </w:num>
-  <w:num w:numId="4">
+  <w:num w:numId="4" w16cid:durableId="611936350">
     <w:abstractNumId w:val="10"/>
   </w:num>
-  <w:num w:numId="5">
+  <w:num w:numId="5" w16cid:durableId="347022271">
     <w:abstractNumId w:val="9"/>
   </w:num>
-  <w:num w:numId="6">
+  <w:num w:numId="6" w16cid:durableId="1049454665">
     <w:abstractNumId w:val="1"/>
   </w:num>
-  <w:num w:numId="7">
+  <w:num w:numId="7" w16cid:durableId="1793863767">
     <w:abstractNumId w:val="0"/>
   </w:num>
-  <w:num w:numId="8">
+  <w:num w:numId="8" w16cid:durableId="539561823">
     <w:abstractNumId w:val="4"/>
   </w:num>
-  <w:num w:numId="9">
+  <w:num w:numId="9" w16cid:durableId="152989684">
     <w:abstractNumId w:val="7"/>
   </w:num>
-  <w:num w:numId="10">
+  <w:num w:numId="10" w16cid:durableId="2116362049">
     <w:abstractNumId w:val="5"/>
   </w:num>
-  <w:num w:numId="11">
+  <w:num w:numId="11" w16cid:durableId="818613992">
     <w:abstractNumId w:val="6"/>
   </w:num>
 </w:numbering>
 </file>
 
 <file path=word/styles.xml><?xml version="1.0" encoding="utf-8"?>
-<w:styles xmlns:r="http://schemas.openxmlformats.org/officeDocument/2006/relationships" xmlns:w="http://schemas.openxmlformats.org/wordprocessingml/2006/main">
+<w:styles xmlns:mc="http://schemas.openxmlformats.org/markup-compatibility/2006" xmlns:r="http://schemas.openxmlformats.org/officeDocument/2006/relationships" xmlns:w="http://schemas.openxmlformats.org/wordprocessingml/2006/main" xmlns:w14="http://schemas.microsoft.com/office/word/2010/wordml" xmlns:w15="http://schemas.microsoft.com/office/word/2012/wordml" xmlns:w16cex="http://schemas.microsoft.com/office/word/2018/wordml/cex" xmlns:w16cid="http://schemas.microsoft.com/office/word/2016/wordml/cid" xmlns:w16="http://schemas.microsoft.com/office/word/2018/wordml" xmlns:w16sdtdh="http://schemas.microsoft.com/office/word/2020/wordml/sdtdatahash" xmlns:w16se="http://schemas.microsoft.com/office/word/2015/wordml/symex" mc:Ignorable="w14 w15 w16se w16cid w16 w16cex w16sdtdh">
   <w:docDefaults>
     <w:rPrDefault>
       <w:rPr>
@@ -8871,144 +8876,383 @@
       </w:pPr>
     </w:pPrDefault>
   </w:docDefaults>
-  <w:latentStyles w:defLockedState="0" w:defUIPriority="99" w:defSemiHidden="1" w:defUnhideWhenUsed="1" w:defQFormat="0" w:count="267">
-    <w:lsdException w:name="Normal" w:semiHidden="0" w:uiPriority="0" w:unhideWhenUsed="0" w:qFormat="1"/>
-    <w:lsdException w:name="heading 1" w:semiHidden="0" w:uiPriority="9" w:unhideWhenUsed="0" w:qFormat="1"/>
-    <w:lsdException w:name="heading 2" w:uiPriority="9" w:qFormat="1"/>
-    <w:lsdException w:name="heading 3" w:uiPriority="9" w:qFormat="1"/>
-    <w:lsdException w:name="heading 4" w:uiPriority="9" w:qFormat="1"/>
-    <w:lsdException w:name="heading 5" w:uiPriority="9" w:qFormat="1"/>
-    <w:lsdException w:name="heading 6" w:uiPriority="9" w:qFormat="1"/>
-    <w:lsdException w:name="heading 7" w:uiPriority="9" w:qFormat="1"/>
-    <w:lsdException w:name="heading 8" w:uiPriority="9" w:qFormat="1"/>
-    <w:lsdException w:name="heading 9" w:uiPriority="9" w:qFormat="1"/>
-    <w:lsdException w:name="toc 1" w:uiPriority="39"/>
-    <w:lsdException w:name="toc 2" w:uiPriority="39"/>
-    <w:lsdException w:name="toc 3" w:uiPriority="39"/>
-    <w:lsdException w:name="toc 4" w:uiPriority="39"/>
-    <w:lsdException w:name="toc 5" w:uiPriority="39"/>
-    <w:lsdException w:name="toc 6" w:uiPriority="39"/>
-    <w:lsdException w:name="toc 7" w:uiPriority="39"/>
-    <w:lsdException w:name="toc 8" w:uiPriority="39"/>
-    <w:lsdException w:name="toc 9" w:uiPriority="39"/>
-    <w:lsdException w:name="caption" w:uiPriority="35" w:qFormat="1"/>
-    <w:lsdException w:name="Title" w:semiHidden="0" w:uiPriority="10" w:unhideWhenUsed="0" w:qFormat="1"/>
-    <w:lsdException w:name="Default Paragraph Font" w:uiPriority="1"/>
-    <w:lsdException w:name="Subtitle" w:semiHidden="0" w:uiPriority="11" w:unhideWhenUsed="0" w:qFormat="1"/>
-    <w:lsdException w:name="Strong" w:semiHidden="0" w:uiPriority="22" w:unhideWhenUsed="0" w:qFormat="1"/>
-    <w:lsdException w:name="Emphasis" w:semiHidden="0" w:uiPriority="20" w:unhideWhenUsed="0" w:qFormat="1"/>
-    <w:lsdException w:name="Table Grid" w:semiHidden="0" w:uiPriority="59" w:unhideWhenUsed="0"/>
-    <w:lsdException w:name="Placeholder Text" w:unhideWhenUsed="0"/>
-    <w:lsdException w:name="No Spacing" w:semiHidden="0" w:uiPriority="1" w:unhideWhenUsed="0" w:qFormat="1"/>
-    <w:lsdException w:name="Light Shading" w:semiHidden="0" w:uiPriority="60" w:unhideWhenUsed="0"/>
-    <w:lsdException w:name="Light List" w:semiHidden="0" w:uiPriority="61" w:unhideWhenUsed="0"/>
-    <w:lsdException w:name="Light Grid" w:semiHidden="0" w:uiPriority="62" w:unhideWhenUsed="0"/>
-    <w:lsdException w:name="Medium Shading 1" w:semiHidden="0" w:uiPriority="63" w:unhideWhenUsed="0"/>
-    <w:lsdException w:name="Medium Shading 2" w:semiHidden="0" w:uiPriority="64" w:unhideWhenUsed="0"/>
-    <w:lsdException w:name="Medium List 1" w:semiHidden="0" w:uiPriority="65" w:unhideWhenUsed="0"/>
-    <w:lsdException w:name="Medium List 2" w:semiHidden="0" w:uiPriority="66" w:unhideWhenUsed="0"/>
-    <w:lsdException w:name="Medium Grid 1" w:semiHidden="0" w:uiPriority="67" w:unhideWhenUsed="0"/>
-    <w:lsdException w:name="Medium Grid 2" w:semiHidden="0" w:uiPriority="68" w:unhideWhenUsed="0"/>
-    <w:lsdException w:name="Medium Grid 3" w:semiHidden="0" w:uiPriority="69" w:unhideWhenUsed="0"/>
-    <w:lsdException w:name="Dark List" w:semiHidden="0" w:uiPriority="70" w:unhideWhenUsed="0"/>
-    <w:lsdException w:name="Colorful Shading" w:semiHidden="0" w:uiPriority="71" w:unhideWhenUsed="0"/>
-    <w:lsdException w:name="Colorful List" w:semiHidden="0" w:uiPriority="72" w:unhideWhenUsed="0"/>
-    <w:lsdException w:name="Colorful Grid" w:semiHidden="0" w:uiPriority="73" w:unhideWhenUsed="0"/>
-    <w:lsdException w:name="Light Shading Accent 1" w:semiHidden="0" w:uiPriority="60" w:unhideWhenUsed="0"/>
-    <w:lsdException w:name="Light List Accent 1" w:semiHidden="0" w:uiPriority="61" w:unhideWhenUsed="0"/>
-    <w:lsdException w:name="Light Grid Accent 1" w:semiHidden="0" w:uiPriority="62" w:unhideWhenUsed="0"/>
-    <w:lsdException w:name="Medium Shading 1 Accent 1" w:semiHidden="0" w:uiPriority="63" w:unhideWhenUsed="0"/>
-    <w:lsdException w:name="Medium Shading 2 Accent 1" w:semiHidden="0" w:uiPriority="64" w:unhideWhenUsed="0"/>
-    <w:lsdException w:name="Medium List 1 Accent 1" w:semiHidden="0" w:uiPriority="65" w:unhideWhenUsed="0"/>
-    <w:lsdException w:name="Revision" w:unhideWhenUsed="0"/>
-    <w:lsdException w:name="List Paragraph" w:semiHidden="0" w:uiPriority="34" w:unhideWhenUsed="0" w:qFormat="1"/>
-    <w:lsdException w:name="Quote" w:semiHidden="0" w:uiPriority="29" w:unhideWhenUsed="0" w:qFormat="1"/>
-    <w:lsdException w:name="Intense Quote" w:semiHidden="0" w:uiPriority="30" w:unhideWhenUsed="0" w:qFormat="1"/>
-    <w:lsdException w:name="Medium List 2 Accent 1" w:semiHidden="0" w:uiPriority="66" w:unhideWhenUsed="0"/>
-    <w:lsdException w:name="Medium Grid 1 Accent 1" w:semiHidden="0" w:uiPriority="67" w:unhideWhenUsed="0"/>
-    <w:lsdException w:name="Medium Grid 2 Accent 1" w:semiHidden="0" w:uiPriority="68" w:unhideWhenUsed="0"/>
-    <w:lsdException w:name="Medium Grid 3 Accent 1" w:semiHidden="0" w:uiPriority="69" w:unhideWhenUsed="0"/>
-    <w:lsdException w:name="Dark List Accent 1" w:semiHidden="0" w:uiPriority="70" w:unhideWhenUsed="0"/>
-    <w:lsdException w:name="Colorful Shading Accent 1" w:semiHidden="0" w:uiPriority="71" w:unhideWhenUsed="0"/>
-    <w:lsdException w:name="Colorful List Accent 1" w:semiHidden="0" w:uiPriority="72" w:unhideWhenUsed="0"/>
-    <w:lsdException w:name="Colorful Grid Accent 1" w:semiHidden="0" w:uiPriority="73" w:unhideWhenUsed="0"/>
-    <w:lsdException w:name="Light Shading Accent 2" w:semiHidden="0" w:uiPriority="60" w:unhideWhenUsed="0"/>
-    <w:lsdException w:name="Light List Accent 2" w:semiHidden="0" w:uiPriority="61" w:unhideWhenUsed="0"/>
-    <w:lsdException w:name="Light Grid Accent 2" w:semiHidden="0" w:uiPriority="62" w:unhideWhenUsed="0"/>
-    <w:lsdException w:name="Medium Shading 1 Accent 2" w:semiHidden="0" w:uiPriority="63" w:unhideWhenUsed="0"/>
-    <w:lsdException w:name="Medium Shading 2 Accent 2" w:semiHidden="0" w:uiPriority="64" w:unhideWhenUsed="0"/>
-    <w:lsdException w:name="Medium List 1 Accent 2" w:semiHidden="0" w:uiPriority="65" w:unhideWhenUsed="0"/>
-    <w:lsdException w:name="Medium List 2 Accent 2" w:semiHidden="0" w:uiPriority="66" w:unhideWhenUsed="0"/>
-    <w:lsdException w:name="Medium Grid 1 Accent 2" w:semiHidden="0" w:uiPriority="67" w:unhideWhenUsed="0"/>
-    <w:lsdException w:name="Medium Grid 2 Accent 2" w:semiHidden="0" w:uiPriority="68" w:unhideWhenUsed="0"/>
-    <w:lsdException w:name="Medium Grid 3 Accent 2" w:semiHidden="0" w:uiPriority="69" w:unhideWhenUsed="0"/>
-    <w:lsdException w:name="Dark List Accent 2" w:semiHidden="0" w:uiPriority="70" w:unhideWhenUsed="0"/>
-    <w:lsdException w:name="Colorful Shading Accent 2" w:semiHidden="0" w:uiPriority="71" w:unhideWhenUsed="0"/>
-    <w:lsdException w:name="Colorful List Accent 2" w:semiHidden="0" w:uiPriority="72" w:unhideWhenUsed="0"/>
-    <w:lsdException w:name="Colorful Grid Accent 2" w:semiHidden="0" w:uiPriority="73" w:unhideWhenUsed="0"/>
-    <w:lsdException w:name="Light Shading Accent 3" w:semiHidden="0" w:uiPriority="60" w:unhideWhenUsed="0"/>
-    <w:lsdException w:name="Light List Accent 3" w:semiHidden="0" w:uiPriority="61" w:unhideWhenUsed="0"/>
-    <w:lsdException w:name="Light Grid Accent 3" w:semiHidden="0" w:uiPriority="62" w:unhideWhenUsed="0"/>
-    <w:lsdException w:name="Medium Shading 1 Accent 3" w:semiHidden="0" w:uiPriority="63" w:unhideWhenUsed="0"/>
-    <w:lsdException w:name="Medium Shading 2 Accent 3" w:semiHidden="0" w:uiPriority="64" w:unhideWhenUsed="0"/>
-    <w:lsdException w:name="Medium List 1 Accent 3" w:semiHidden="0" w:uiPriority="65" w:unhideWhenUsed="0"/>
-    <w:lsdException w:name="Medium List 2 Accent 3" w:semiHidden="0" w:uiPriority="66" w:unhideWhenUsed="0"/>
-    <w:lsdException w:name="Medium Grid 1 Accent 3" w:semiHidden="0" w:uiPriority="67" w:unhideWhenUsed="0"/>
-    <w:lsdException w:name="Medium Grid 2 Accent 3" w:semiHidden="0" w:uiPriority="68" w:unhideWhenUsed="0"/>
-    <w:lsdException w:name="Medium Grid 3 Accent 3" w:semiHidden="0" w:uiPriority="69" w:unhideWhenUsed="0"/>
-    <w:lsdException w:name="Dark List Accent 3" w:semiHidden="0" w:uiPriority="70" w:unhideWhenUsed="0"/>
-    <w:lsdException w:name="Colorful Shading Accent 3" w:semiHidden="0" w:uiPriority="71" w:unhideWhenUsed="0"/>
-    <w:lsdException w:name="Colorful List Accent 3" w:semiHidden="0" w:uiPriority="72" w:unhideWhenUsed="0"/>
-    <w:lsdException w:name="Colorful Grid Accent 3" w:semiHidden="0" w:uiPriority="73" w:unhideWhenUsed="0"/>
-    <w:lsdException w:name="Light Shading Accent 4" w:semiHidden="0" w:uiPriority="60" w:unhideWhenUsed="0"/>
-    <w:lsdException w:name="Light List Accent 4" w:semiHidden="0" w:uiPriority="61" w:unhideWhenUsed="0"/>
-    <w:lsdException w:name="Light Grid Accent 4" w:semiHidden="0" w:uiPriority="62" w:unhideWhenUsed="0"/>
-    <w:lsdException w:name="Medium Shading 1 Accent 4" w:semiHidden="0" w:uiPriority="63" w:unhideWhenUsed="0"/>
-    <w:lsdException w:name="Medium Shading 2 Accent 4" w:semiHidden="0" w:uiPriority="64" w:unhideWhenUsed="0"/>
-    <w:lsdException w:name="Medium List 1 Accent 4" w:semiHidden="0" w:uiPriority="65" w:unhideWhenUsed="0"/>
-    <w:lsdException w:name="Medium List 2 Accent 4" w:semiHidden="0" w:uiPriority="66" w:unhideWhenUsed="0"/>
-    <w:lsdException w:name="Medium Grid 1 Accent 4" w:semiHidden="0" w:uiPriority="67" w:unhideWhenUsed="0"/>
-    <w:lsdException w:name="Medium Grid 2 Accent 4" w:semiHidden="0" w:uiPriority="68" w:unhideWhenUsed="0"/>
-    <w:lsdException w:name="Medium Grid 3 Accent 4" w:semiHidden="0" w:uiPriority="69" w:unhideWhenUsed="0"/>
-    <w:lsdException w:name="Dark List Accent 4" w:semiHidden="0" w:uiPriority="70" w:unhideWhenUsed="0"/>
-    <w:lsdException w:name="Colorful Shading Accent 4" w:semiHidden="0" w:uiPriority="71" w:unhideWhenUsed="0"/>
-    <w:lsdException w:name="Colorful List Accent 4" w:semiHidden="0" w:uiPriority="72" w:unhideWhenUsed="0"/>
-    <w:lsdException w:name="Colorful Grid Accent 4" w:semiHidden="0" w:uiPriority="73" w:unhideWhenUsed="0"/>
-    <w:lsdException w:name="Light Shading Accent 5" w:semiHidden="0" w:uiPriority="60" w:unhideWhenUsed="0"/>
-    <w:lsdException w:name="Light List Accent 5" w:semiHidden="0" w:uiPriority="61" w:unhideWhenUsed="0"/>
-    <w:lsdException w:name="Light Grid Accent 5" w:semiHidden="0" w:uiPriority="62" w:unhideWhenUsed="0"/>
-    <w:lsdException w:name="Medium Shading 1 Accent 5" w:semiHidden="0" w:uiPriority="63" w:unhideWhenUsed="0"/>
-    <w:lsdException w:name="Medium Shading 2 Accent 5" w:semiHidden="0" w:uiPriority="64" w:unhideWhenUsed="0"/>
-    <w:lsdException w:name="Medium List 1 Accent 5" w:semiHidden="0" w:uiPriority="65" w:unhideWhenUsed="0"/>
-    <w:lsdException w:name="Medium List 2 Accent 5" w:semiHidden="0" w:uiPriority="66" w:unhideWhenUsed="0"/>
-    <w:lsdException w:name="Medium Grid 1 Accent 5" w:semiHidden="0" w:uiPriority="67" w:unhideWhenUsed="0"/>
-    <w:lsdException w:name="Medium Grid 2 Accent 5" w:semiHidden="0" w:uiPriority="68" w:unhideWhenUsed="0"/>
-    <w:lsdException w:name="Medium Grid 3 Accent 5" w:semiHidden="0" w:uiPriority="69" w:unhideWhenUsed="0"/>
-    <w:lsdException w:name="Dark List Accent 5" w:semiHidden="0" w:uiPriority="70" w:unhideWhenUsed="0"/>
-    <w:lsdException w:name="Colorful Shading Accent 5" w:semiHidden="0" w:uiPriority="71" w:unhideWhenUsed="0"/>
-    <w:lsdException w:name="Colorful List Accent 5" w:semiHidden="0" w:uiPriority="72" w:unhideWhenUsed="0"/>
-    <w:lsdException w:name="Colorful Grid Accent 5" w:semiHidden="0" w:uiPriority="73" w:unhideWhenUsed="0"/>
-    <w:lsdException w:name="Light Shading Accent 6" w:semiHidden="0" w:uiPriority="60" w:unhideWhenUsed="0"/>
-    <w:lsdException w:name="Light List Accent 6" w:semiHidden="0" w:uiPriority="61" w:unhideWhenUsed="0"/>
-    <w:lsdException w:name="Light Grid Accent 6" w:semiHidden="0" w:uiPriority="62" w:unhideWhenUsed="0"/>
-    <w:lsdException w:name="Medium Shading 1 Accent 6" w:semiHidden="0" w:uiPriority="63" w:unhideWhenUsed="0"/>
-    <w:lsdException w:name="Medium Shading 2 Accent 6" w:semiHidden="0" w:uiPriority="64" w:unhideWhenUsed="0"/>
-    <w:lsdException w:name="Medium List 1 Accent 6" w:semiHidden="0" w:uiPriority="65" w:unhideWhenUsed="0"/>
-    <w:lsdException w:name="Medium List 2 Accent 6" w:semiHidden="0" w:uiPriority="66" w:unhideWhenUsed="0"/>
-    <w:lsdException w:name="Medium Grid 1 Accent 6" w:semiHidden="0" w:uiPriority="67" w:unhideWhenUsed="0"/>
-    <w:lsdException w:name="Medium Grid 2 Accent 6" w:semiHidden="0" w:uiPriority="68" w:unhideWhenUsed="0"/>
-    <w:lsdException w:name="Medium Grid 3 Accent 6" w:semiHidden="0" w:uiPriority="69" w:unhideWhenUsed="0"/>
-    <w:lsdException w:name="Dark List Accent 6" w:semiHidden="0" w:uiPriority="70" w:unhideWhenUsed="0"/>
-    <w:lsdException w:name="Colorful Shading Accent 6" w:semiHidden="0" w:uiPriority="71" w:unhideWhenUsed="0"/>
-    <w:lsdException w:name="Colorful List Accent 6" w:semiHidden="0" w:uiPriority="72" w:unhideWhenUsed="0"/>
-    <w:lsdException w:name="Colorful Grid Accent 6" w:semiHidden="0" w:uiPriority="73" w:unhideWhenUsed="0"/>
-    <w:lsdException w:name="Subtle Emphasis" w:semiHidden="0" w:uiPriority="19" w:unhideWhenUsed="0" w:qFormat="1"/>
-    <w:lsdException w:name="Intense Emphasis" w:semiHidden="0" w:uiPriority="21" w:unhideWhenUsed="0" w:qFormat="1"/>
-    <w:lsdException w:name="Subtle Reference" w:semiHidden="0" w:uiPriority="31" w:unhideWhenUsed="0" w:qFormat="1"/>
-    <w:lsdException w:name="Intense Reference" w:semiHidden="0" w:uiPriority="32" w:unhideWhenUsed="0" w:qFormat="1"/>
-    <w:lsdException w:name="Book Title" w:semiHidden="0" w:uiPriority="33" w:unhideWhenUsed="0" w:qFormat="1"/>
-    <w:lsdException w:name="Bibliography" w:uiPriority="37"/>
-    <w:lsdException w:name="TOC Heading" w:uiPriority="39" w:qFormat="1"/>
+  <w:latentStyles w:defLockedState="0" w:defUIPriority="99" w:defSemiHidden="0" w:defUnhideWhenUsed="0" w:defQFormat="0" w:count="376">
+    <w:lsdException w:name="Normal" w:uiPriority="0" w:qFormat="1"/>
+    <w:lsdException w:name="heading 1" w:uiPriority="9" w:qFormat="1"/>
+    <w:lsdException w:name="heading 2" w:semiHidden="1" w:uiPriority="9" w:unhideWhenUsed="1" w:qFormat="1"/>
+    <w:lsdException w:name="heading 3" w:semiHidden="1" w:uiPriority="9" w:unhideWhenUsed="1" w:qFormat="1"/>
+    <w:lsdException w:name="heading 4" w:semiHidden="1" w:uiPriority="9" w:unhideWhenUsed="1" w:qFormat="1"/>
+    <w:lsdException w:name="heading 5" w:semiHidden="1" w:uiPriority="9" w:unhideWhenUsed="1" w:qFormat="1"/>
+    <w:lsdException w:name="heading 6" w:semiHidden="1" w:uiPriority="9" w:unhideWhenUsed="1" w:qFormat="1"/>
+    <w:lsdException w:name="heading 7" w:semiHidden="1" w:uiPriority="9" w:unhideWhenUsed="1" w:qFormat="1"/>
+    <w:lsdException w:name="heading 8" w:semiHidden="1" w:uiPriority="9" w:unhideWhenUsed="1" w:qFormat="1"/>
+    <w:lsdException w:name="heading 9" w:semiHidden="1" w:uiPriority="9" w:unhideWhenUsed="1" w:qFormat="1"/>
+    <w:lsdException w:name="index 1" w:semiHidden="1" w:unhideWhenUsed="1"/>
+    <w:lsdException w:name="index 2" w:semiHidden="1" w:unhideWhenUsed="1"/>
+    <w:lsdException w:name="index 3" w:semiHidden="1" w:unhideWhenUsed="1"/>
+    <w:lsdException w:name="index 4" w:semiHidden="1" w:unhideWhenUsed="1"/>
+    <w:lsdException w:name="index 5" w:semiHidden="1" w:unhideWhenUsed="1"/>
+    <w:lsdException w:name="index 6" w:semiHidden="1" w:unhideWhenUsed="1"/>
+    <w:lsdException w:name="index 7" w:semiHidden="1" w:unhideWhenUsed="1"/>
+    <w:lsdException w:name="index 8" w:semiHidden="1" w:unhideWhenUsed="1"/>
+    <w:lsdException w:name="index 9" w:semiHidden="1" w:unhideWhenUsed="1"/>
+    <w:lsdException w:name="toc 1" w:semiHidden="1" w:uiPriority="39" w:unhideWhenUsed="1"/>
+    <w:lsdException w:name="toc 2" w:semiHidden="1" w:uiPriority="39" w:unhideWhenUsed="1"/>
+    <w:lsdException w:name="toc 3" w:semiHidden="1" w:uiPriority="39" w:unhideWhenUsed="1"/>
+    <w:lsdException w:name="toc 4" w:semiHidden="1" w:uiPriority="39" w:unhideWhenUsed="1"/>
+    <w:lsdException w:name="toc 5" w:semiHidden="1" w:uiPriority="39" w:unhideWhenUsed="1"/>
+    <w:lsdException w:name="toc 6" w:semiHidden="1" w:uiPriority="39" w:unhideWhenUsed="1"/>
+    <w:lsdException w:name="toc 7" w:semiHidden="1" w:uiPriority="39" w:unhideWhenUsed="1"/>
+    <w:lsdException w:name="toc 8" w:semiHidden="1" w:uiPriority="39" w:unhideWhenUsed="1"/>
+    <w:lsdException w:name="toc 9" w:semiHidden="1" w:uiPriority="39" w:unhideWhenUsed="1"/>
+    <w:lsdException w:name="Normal Indent" w:semiHidden="1" w:unhideWhenUsed="1"/>
+    <w:lsdException w:name="footnote text" w:semiHidden="1" w:unhideWhenUsed="1"/>
+    <w:lsdException w:name="annotation text" w:semiHidden="1" w:unhideWhenUsed="1"/>
+    <w:lsdException w:name="header" w:semiHidden="1" w:unhideWhenUsed="1"/>
+    <w:lsdException w:name="footer" w:semiHidden="1" w:unhideWhenUsed="1"/>
+    <w:lsdException w:name="index heading" w:semiHidden="1" w:unhideWhenUsed="1"/>
+    <w:lsdException w:name="caption" w:semiHidden="1" w:uiPriority="35" w:unhideWhenUsed="1" w:qFormat="1"/>
+    <w:lsdException w:name="table of figures" w:semiHidden="1" w:unhideWhenUsed="1"/>
+    <w:lsdException w:name="envelope address" w:semiHidden="1" w:unhideWhenUsed="1"/>
+    <w:lsdException w:name="envelope return" w:semiHidden="1" w:unhideWhenUsed="1"/>
+    <w:lsdException w:name="footnote reference" w:semiHidden="1" w:unhideWhenUsed="1"/>
+    <w:lsdException w:name="annotation reference" w:semiHidden="1" w:unhideWhenUsed="1"/>
+    <w:lsdException w:name="line number" w:semiHidden="1" w:unhideWhenUsed="1"/>
+    <w:lsdException w:name="page number" w:semiHidden="1" w:unhideWhenUsed="1"/>
+    <w:lsdException w:name="endnote reference" w:semiHidden="1" w:unhideWhenUsed="1"/>
+    <w:lsdException w:name="endnote text" w:semiHidden="1" w:unhideWhenUsed="1"/>
+    <w:lsdException w:name="table of authorities" w:semiHidden="1" w:unhideWhenUsed="1"/>
+    <w:lsdException w:name="macro" w:semiHidden="1" w:unhideWhenUsed="1"/>
+    <w:lsdException w:name="toa heading" w:semiHidden="1" w:unhideWhenUsed="1"/>
+    <w:lsdException w:name="List" w:semiHidden="1" w:unhideWhenUsed="1"/>
+    <w:lsdException w:name="List Bullet" w:semiHidden="1" w:unhideWhenUsed="1"/>
+    <w:lsdException w:name="List Number" w:semiHidden="1" w:unhideWhenUsed="1"/>
+    <w:lsdException w:name="List 2" w:semiHidden="1" w:unhideWhenUsed="1"/>
+    <w:lsdException w:name="List 3" w:semiHidden="1" w:unhideWhenUsed="1"/>
+    <w:lsdException w:name="List 4" w:semiHidden="1" w:unhideWhenUsed="1"/>
+    <w:lsdException w:name="List 5" w:semiHidden="1" w:unhideWhenUsed="1"/>
+    <w:lsdException w:name="List Bullet 2" w:semiHidden="1" w:unhideWhenUsed="1"/>
+    <w:lsdException w:name="List Bullet 3" w:semiHidden="1" w:unhideWhenUsed="1"/>
+    <w:lsdException w:name="List Bullet 4" w:semiHidden="1" w:unhideWhenUsed="1"/>
+    <w:lsdException w:name="List Bullet 5" w:semiHidden="1" w:unhideWhenUsed="1"/>
+    <w:lsdException w:name="List Number 2" w:semiHidden="1" w:unhideWhenUsed="1"/>
+    <w:lsdException w:name="List Number 3" w:semiHidden="1" w:unhideWhenUsed="1"/>
+    <w:lsdException w:name="List Number 4" w:semiHidden="1" w:unhideWhenUsed="1"/>
+    <w:lsdException w:name="List Number 5" w:semiHidden="1" w:unhideWhenUsed="1"/>
+    <w:lsdException w:name="Title" w:uiPriority="10" w:qFormat="1"/>
+    <w:lsdException w:name="Closing" w:semiHidden="1" w:unhideWhenUsed="1"/>
+    <w:lsdException w:name="Signature" w:semiHidden="1" w:unhideWhenUsed="1"/>
+    <w:lsdException w:name="Default Paragraph Font" w:semiHidden="1" w:uiPriority="1" w:unhideWhenUsed="1"/>
+    <w:lsdException w:name="Body Text" w:semiHidden="1" w:unhideWhenUsed="1"/>
+    <w:lsdException w:name="Body Text Indent" w:semiHidden="1" w:unhideWhenUsed="1"/>
+    <w:lsdException w:name="List Continue" w:semiHidden="1" w:unhideWhenUsed="1"/>
+    <w:lsdException w:name="List Continue 2" w:semiHidden="1" w:unhideWhenUsed="1"/>
+    <w:lsdException w:name="List Continue 3" w:semiHidden="1" w:unhideWhenUsed="1"/>
+    <w:lsdException w:name="List Continue 4" w:semiHidden="1" w:unhideWhenUsed="1"/>
+    <w:lsdException w:name="List Continue 5" w:semiHidden="1" w:unhideWhenUsed="1"/>
+    <w:lsdException w:name="Message Header" w:semiHidden="1" w:unhideWhenUsed="1"/>
+    <w:lsdException w:name="Subtitle" w:uiPriority="11" w:qFormat="1"/>
+    <w:lsdException w:name="Salutation" w:semiHidden="1" w:unhideWhenUsed="1"/>
+    <w:lsdException w:name="Date" w:semiHidden="1" w:unhideWhenUsed="1"/>
+    <w:lsdException w:name="Body Text First Indent" w:semiHidden="1" w:unhideWhenUsed="1"/>
+    <w:lsdException w:name="Body Text First Indent 2" w:semiHidden="1" w:unhideWhenUsed="1"/>
+    <w:lsdException w:name="Note Heading" w:semiHidden="1" w:unhideWhenUsed="1"/>
+    <w:lsdException w:name="Body Text 2" w:semiHidden="1" w:unhideWhenUsed="1"/>
+    <w:lsdException w:name="Body Text 3" w:semiHidden="1" w:unhideWhenUsed="1"/>
+    <w:lsdException w:name="Body Text Indent 2" w:semiHidden="1" w:unhideWhenUsed="1"/>
+    <w:lsdException w:name="Body Text Indent 3" w:semiHidden="1" w:unhideWhenUsed="1"/>
+    <w:lsdException w:name="Block Text" w:semiHidden="1" w:unhideWhenUsed="1"/>
+    <w:lsdException w:name="Hyperlink" w:semiHidden="1" w:unhideWhenUsed="1"/>
+    <w:lsdException w:name="FollowedHyperlink" w:semiHidden="1" w:unhideWhenUsed="1"/>
+    <w:lsdException w:name="Strong" w:uiPriority="22" w:qFormat="1"/>
+    <w:lsdException w:name="Emphasis" w:uiPriority="20" w:qFormat="1"/>
+    <w:lsdException w:name="Document Map" w:semiHidden="1" w:unhideWhenUsed="1"/>
+    <w:lsdException w:name="Plain Text" w:semiHidden="1" w:unhideWhenUsed="1"/>
+    <w:lsdException w:name="E-mail Signature" w:semiHidden="1" w:unhideWhenUsed="1"/>
+    <w:lsdException w:name="HTML Top of Form" w:semiHidden="1" w:unhideWhenUsed="1"/>
+    <w:lsdException w:name="HTML Bottom of Form" w:semiHidden="1" w:unhideWhenUsed="1"/>
+    <w:lsdException w:name="Normal (Web)" w:semiHidden="1" w:unhideWhenUsed="1"/>
+    <w:lsdException w:name="HTML Acronym" w:semiHidden="1" w:unhideWhenUsed="1"/>
+    <w:lsdException w:name="HTML Address" w:semiHidden="1" w:unhideWhenUsed="1"/>
+    <w:lsdException w:name="HTML Cite" w:semiHidden="1" w:unhideWhenUsed="1"/>
+    <w:lsdException w:name="HTML Code" w:semiHidden="1" w:unhideWhenUsed="1"/>
+    <w:lsdException w:name="HTML Definition" w:semiHidden="1" w:unhideWhenUsed="1"/>
+    <w:lsdException w:name="HTML Keyboard" w:semiHidden="1" w:unhideWhenUsed="1"/>
+    <w:lsdException w:name="HTML Preformatted" w:semiHidden="1" w:unhideWhenUsed="1"/>
+    <w:lsdException w:name="HTML Sample" w:semiHidden="1" w:unhideWhenUsed="1"/>
+    <w:lsdException w:name="HTML Typewriter" w:semiHidden="1" w:unhideWhenUsed="1"/>
+    <w:lsdException w:name="HTML Variable" w:semiHidden="1" w:unhideWhenUsed="1"/>
+    <w:lsdException w:name="Normal Table" w:semiHidden="1" w:unhideWhenUsed="1"/>
+    <w:lsdException w:name="annotation subject" w:semiHidden="1" w:unhideWhenUsed="1"/>
+    <w:lsdException w:name="No List" w:semiHidden="1" w:unhideWhenUsed="1"/>
+    <w:lsdException w:name="Outline List 1" w:semiHidden="1" w:unhideWhenUsed="1"/>
+    <w:lsdException w:name="Outline List 2" w:semiHidden="1" w:unhideWhenUsed="1"/>
+    <w:lsdException w:name="Outline List 3" w:semiHidden="1" w:unhideWhenUsed="1"/>
+    <w:lsdException w:name="Table Simple 1" w:semiHidden="1" w:unhideWhenUsed="1"/>
+    <w:lsdException w:name="Table Simple 2" w:semiHidden="1" w:unhideWhenUsed="1"/>
+    <w:lsdException w:name="Table Simple 3" w:semiHidden="1" w:unhideWhenUsed="1"/>
+    <w:lsdException w:name="Table Classic 1" w:semiHidden="1" w:unhideWhenUsed="1"/>
+    <w:lsdException w:name="Table Classic 2" w:semiHidden="1" w:unhideWhenUsed="1"/>
+    <w:lsdException w:name="Table Classic 3" w:semiHidden="1" w:unhideWhenUsed="1"/>
+    <w:lsdException w:name="Table Classic 4" w:semiHidden="1" w:unhideWhenUsed="1"/>
+    <w:lsdException w:name="Table Colorful 1" w:semiHidden="1" w:unhideWhenUsed="1"/>
+    <w:lsdException w:name="Table Colorful 2" w:semiHidden="1" w:unhideWhenUsed="1"/>
+    <w:lsdException w:name="Table Colorful 3" w:semiHidden="1" w:unhideWhenUsed="1"/>
+    <w:lsdException w:name="Table Columns 1" w:semiHidden="1" w:unhideWhenUsed="1"/>
+    <w:lsdException w:name="Table Columns 2" w:semiHidden="1" w:unhideWhenUsed="1"/>
+    <w:lsdException w:name="Table Columns 3" w:semiHidden="1" w:unhideWhenUsed="1"/>
+    <w:lsdException w:name="Table Columns 4" w:semiHidden="1" w:unhideWhenUsed="1"/>
+    <w:lsdException w:name="Table Columns 5" w:semiHidden="1" w:unhideWhenUsed="1"/>
+    <w:lsdException w:name="Table Grid 1" w:semiHidden="1" w:unhideWhenUsed="1"/>
+    <w:lsdException w:name="Table Grid 2" w:semiHidden="1" w:unhideWhenUsed="1"/>
+    <w:lsdException w:name="Table Grid 3" w:semiHidden="1" w:unhideWhenUsed="1"/>
+    <w:lsdException w:name="Table Grid 4" w:semiHidden="1" w:unhideWhenUsed="1"/>
+    <w:lsdException w:name="Table Grid 5" w:semiHidden="1" w:unhideWhenUsed="1"/>
+    <w:lsdException w:name="Table Grid 6" w:semiHidden="1" w:unhideWhenUsed="1"/>
+    <w:lsdException w:name="Table Grid 7" w:semiHidden="1" w:unhideWhenUsed="1"/>
+    <w:lsdException w:name="Table Grid 8" w:semiHidden="1" w:unhideWhenUsed="1"/>
+    <w:lsdException w:name="Table List 1" w:semiHidden="1" w:unhideWhenUsed="1"/>
+    <w:lsdException w:name="Table List 2" w:semiHidden="1" w:unhideWhenUsed="1"/>
+    <w:lsdException w:name="Table List 3" w:semiHidden="1" w:unhideWhenUsed="1"/>
+    <w:lsdException w:name="Table List 4" w:semiHidden="1" w:unhideWhenUsed="1"/>
+    <w:lsdException w:name="Table List 5" w:semiHidden="1" w:unhideWhenUsed="1"/>
+    <w:lsdException w:name="Table List 6" w:semiHidden="1" w:unhideWhenUsed="1"/>
+    <w:lsdException w:name="Table List 7" w:semiHidden="1" w:unhideWhenUsed="1"/>
+    <w:lsdException w:name="Table List 8" w:semiHidden="1" w:unhideWhenUsed="1"/>
+    <w:lsdException w:name="Table 3D effects 1" w:semiHidden="1" w:unhideWhenUsed="1"/>
+    <w:lsdException w:name="Table 3D effects 2" w:semiHidden="1" w:unhideWhenUsed="1"/>
+    <w:lsdException w:name="Table 3D effects 3" w:semiHidden="1" w:unhideWhenUsed="1"/>
+    <w:lsdException w:name="Table Contemporary" w:semiHidden="1" w:unhideWhenUsed="1"/>
+    <w:lsdException w:name="Table Elegant" w:semiHidden="1" w:unhideWhenUsed="1"/>
+    <w:lsdException w:name="Table Professional" w:semiHidden="1" w:unhideWhenUsed="1"/>
+    <w:lsdException w:name="Table Subtle 1" w:semiHidden="1" w:unhideWhenUsed="1"/>
+    <w:lsdException w:name="Table Subtle 2" w:semiHidden="1" w:unhideWhenUsed="1"/>
+    <w:lsdException w:name="Table Web 1" w:semiHidden="1" w:unhideWhenUsed="1"/>
+    <w:lsdException w:name="Table Web 2" w:semiHidden="1" w:unhideWhenUsed="1"/>
+    <w:lsdException w:name="Table Web 3" w:semiHidden="1" w:unhideWhenUsed="1"/>
+    <w:lsdException w:name="Balloon Text" w:semiHidden="1" w:unhideWhenUsed="1"/>
+    <w:lsdException w:name="Table Grid" w:uiPriority="59"/>
+    <w:lsdException w:name="Table Theme" w:semiHidden="1" w:unhideWhenUsed="1"/>
+    <w:lsdException w:name="Placeholder Text" w:semiHidden="1"/>
+    <w:lsdException w:name="No Spacing" w:uiPriority="1" w:qFormat="1"/>
+    <w:lsdException w:name="Light Shading" w:uiPriority="60"/>
+    <w:lsdException w:name="Light List" w:uiPriority="61"/>
+    <w:lsdException w:name="Light Grid" w:uiPriority="62"/>
+    <w:lsdException w:name="Medium Shading 1" w:uiPriority="63"/>
+    <w:lsdException w:name="Medium Shading 2" w:uiPriority="64"/>
+    <w:lsdException w:name="Medium List 1" w:uiPriority="65"/>
+    <w:lsdException w:name="Medium List 2" w:uiPriority="66"/>
+    <w:lsdException w:name="Medium Grid 1" w:uiPriority="67"/>
+    <w:lsdException w:name="Medium Grid 2" w:uiPriority="68"/>
+    <w:lsdException w:name="Medium Grid 3" w:uiPriority="69"/>
+    <w:lsdException w:name="Dark List" w:uiPriority="70"/>
+    <w:lsdException w:name="Colorful Shading" w:uiPriority="71"/>
+    <w:lsdException w:name="Colorful List" w:uiPriority="72"/>
+    <w:lsdException w:name="Colorful Grid" w:uiPriority="73"/>
+    <w:lsdException w:name="Light Shading Accent 1" w:uiPriority="60"/>
+    <w:lsdException w:name="Light List Accent 1" w:uiPriority="61"/>
+    <w:lsdException w:name="Light Grid Accent 1" w:uiPriority="62"/>
+    <w:lsdException w:name="Medium Shading 1 Accent 1" w:uiPriority="63"/>
+    <w:lsdException w:name="Medium Shading 2 Accent 1" w:uiPriority="64"/>
+    <w:lsdException w:name="Medium List 1 Accent 1" w:uiPriority="65"/>
+    <w:lsdException w:name="Revision" w:semiHidden="1"/>
+    <w:lsdException w:name="List Paragraph" w:uiPriority="34" w:qFormat="1"/>
+    <w:lsdException w:name="Quote" w:uiPriority="29" w:qFormat="1"/>
+    <w:lsdException w:name="Intense Quote" w:uiPriority="30" w:qFormat="1"/>
+    <w:lsdException w:name="Medium List 2 Accent 1" w:uiPriority="66"/>
+    <w:lsdException w:name="Medium Grid 1 Accent 1" w:uiPriority="67"/>
+    <w:lsdException w:name="Medium Grid 2 Accent 1" w:uiPriority="68"/>
+    <w:lsdException w:name="Medium Grid 3 Accent 1" w:uiPriority="69"/>
+    <w:lsdException w:name="Dark List Accent 1" w:uiPriority="70"/>
+    <w:lsdException w:name="Colorful Shading Accent 1" w:uiPriority="71"/>
+    <w:lsdException w:name="Colorful List Accent 1" w:uiPriority="72"/>
+    <w:lsdException w:name="Colorful Grid Accent 1" w:uiPriority="73"/>
+    <w:lsdException w:name="Light Shading Accent 2" w:uiPriority="60"/>
+    <w:lsdException w:name="Light List Accent 2" w:uiPriority="61"/>
+    <w:lsdException w:name="Light Grid Accent 2" w:uiPriority="62"/>
+    <w:lsdException w:name="Medium Shading 1 Accent 2" w:uiPriority="63"/>
+    <w:lsdException w:name="Medium Shading 2 Accent 2" w:uiPriority="64"/>
+    <w:lsdException w:name="Medium List 1 Accent 2" w:uiPriority="65"/>
+    <w:lsdException w:name="Medium List 2 Accent 2" w:uiPriority="66"/>
+    <w:lsdException w:name="Medium Grid 1 Accent 2" w:uiPriority="67"/>
+    <w:lsdException w:name="Medium Grid 2 Accent 2" w:uiPriority="68"/>
+    <w:lsdException w:name="Medium Grid 3 Accent 2" w:uiPriority="69"/>
+    <w:lsdException w:name="Dark List Accent 2" w:uiPriority="70"/>
+    <w:lsdException w:name="Colorful Shading Accent 2" w:uiPriority="71"/>
+    <w:lsdException w:name="Colorful List Accent 2" w:uiPriority="72"/>
+    <w:lsdException w:name="Colorful Grid Accent 2" w:uiPriority="73"/>
+    <w:lsdException w:name="Light Shading Accent 3" w:uiPriority="60"/>
+    <w:lsdException w:name="Light List Accent 3" w:uiPriority="61"/>
+    <w:lsdException w:name="Light Grid Accent 3" w:uiPriority="62"/>
+    <w:lsdException w:name="Medium Shading 1 Accent 3" w:uiPriority="63"/>
+    <w:lsdException w:name="Medium Shading 2 Accent 3" w:uiPriority="64"/>
+    <w:lsdException w:name="Medium List 1 Accent 3" w:uiPriority="65"/>
+    <w:lsdException w:name="Medium List 2 Accent 3" w:uiPriority="66"/>
+    <w:lsdException w:name="Medium Grid 1 Accent 3" w:uiPriority="67"/>
+    <w:lsdException w:name="Medium Grid 2 Accent 3" w:uiPriority="68"/>
+    <w:lsdException w:name="Medium Grid 3 Accent 3" w:uiPriority="69"/>
+    <w:lsdException w:name="Dark List Accent 3" w:uiPriority="70"/>
+    <w:lsdException w:name="Colorful Shading Accent 3" w:uiPriority="71"/>
+    <w:lsdException w:name="Colorful List Accent 3" w:uiPriority="72"/>
+    <w:lsdException w:name="Colorful Grid Accent 3" w:uiPriority="73"/>
+    <w:lsdException w:name="Light Shading Accent 4" w:uiPriority="60"/>
+    <w:lsdException w:name="Light List Accent 4" w:uiPriority="61"/>
+    <w:lsdException w:name="Light Grid Accent 4" w:uiPriority="62"/>
+    <w:lsdException w:name="Medium Shading 1 Accent 4" w:uiPriority="63"/>
+    <w:lsdException w:name="Medium Shading 2 Accent 4" w:uiPriority="64"/>
+    <w:lsdException w:name="Medium List 1 Accent 4" w:uiPriority="65"/>
+    <w:lsdException w:name="Medium List 2 Accent 4" w:uiPriority="66"/>
+    <w:lsdException w:name="Medium Grid 1 Accent 4" w:uiPriority="67"/>
+    <w:lsdException w:name="Medium Grid 2 Accent 4" w:uiPriority="68"/>
+    <w:lsdException w:name="Medium Grid 3 Accent 4" w:uiPriority="69"/>
+    <w:lsdException w:name="Dark List Accent 4" w:uiPriority="70"/>
+    <w:lsdException w:name="Colorful Shading Accent 4" w:uiPriority="71"/>
+    <w:lsdException w:name="Colorful List Accent 4" w:uiPriority="72"/>
+    <w:lsdException w:name="Colorful Grid Accent 4" w:uiPriority="73"/>
+    <w:lsdException w:name="Light Shading Accent 5" w:uiPriority="60"/>
+    <w:lsdException w:name="Light List Accent 5" w:uiPriority="61"/>
+    <w:lsdException w:name="Light Grid Accent 5" w:uiPriority="62"/>
+    <w:lsdException w:name="Medium Shading 1 Accent 5" w:uiPriority="63"/>
+    <w:lsdException w:name="Medium Shading 2 Accent 5" w:uiPriority="64"/>
+    <w:lsdException w:name="Medium List 1 Accent 5" w:uiPriority="65"/>
+    <w:lsdException w:name="Medium List 2 Accent 5" w:uiPriority="66"/>
+    <w:lsdException w:name="Medium Grid 1 Accent 5" w:uiPriority="67"/>
+    <w:lsdException w:name="Medium Grid 2 Accent 5" w:uiPriority="68"/>
+    <w:lsdException w:name="Medium Grid 3 Accent 5" w:uiPriority="69"/>
+    <w:lsdException w:name="Dark List Accent 5" w:uiPriority="70"/>
+    <w:lsdException w:name="Colorful Shading Accent 5" w:uiPriority="71"/>
+    <w:lsdException w:name="Colorful List Accent 5" w:uiPriority="72"/>
+    <w:lsdException w:name="Colorful Grid Accent 5" w:uiPriority="73"/>
+    <w:lsdException w:name="Light Shading Accent 6" w:uiPriority="60"/>
+    <w:lsdException w:name="Light List Accent 6" w:uiPriority="61"/>
+    <w:lsdException w:name="Light Grid Accent 6" w:uiPriority="62"/>
+    <w:lsdException w:name="Medium Shading 1 Accent 6" w:uiPriority="63"/>
+    <w:lsdException w:name="Medium Shading 2 Accent 6" w:uiPriority="64"/>
+    <w:lsdException w:name="Medium List 1 Accent 6" w:uiPriority="65"/>
+    <w:lsdException w:name="Medium List 2 Accent 6" w:uiPriority="66"/>
+    <w:lsdException w:name="Medium Grid 1 Accent 6" w:uiPriority="67"/>
+    <w:lsdException w:name="Medium Grid 2 Accent 6" w:uiPriority="68"/>
+    <w:lsdException w:name="Medium Grid 3 Accent 6" w:uiPriority="69"/>
+    <w:lsdException w:name="Dark List Accent 6" w:uiPriority="70"/>
+    <w:lsdException w:name="Colorful Shading Accent 6" w:uiPriority="71"/>
+    <w:lsdException w:name="Colorful List Accent 6" w:uiPriority="72"/>
+    <w:lsdException w:name="Colorful Grid Accent 6" w:uiPriority="73"/>
+    <w:lsdException w:name="Subtle Emphasis" w:uiPriority="19" w:qFormat="1"/>
+    <w:lsdException w:name="Intense Emphasis" w:uiPriority="21" w:qFormat="1"/>
+    <w:lsdException w:name="Subtle Reference" w:uiPriority="31" w:qFormat="1"/>
+    <w:lsdException w:name="Intense Reference" w:uiPriority="32" w:qFormat="1"/>
+    <w:lsdException w:name="Book Title" w:uiPriority="33" w:qFormat="1"/>
+    <w:lsdException w:name="Bibliography" w:semiHidden="1" w:uiPriority="37" w:unhideWhenUsed="1"/>
+    <w:lsdException w:name="TOC Heading" w:semiHidden="1" w:uiPriority="39" w:unhideWhenUsed="1" w:qFormat="1"/>
+    <w:lsdException w:name="Plain Table 1" w:uiPriority="41"/>
+    <w:lsdException w:name="Plain Table 2" w:uiPriority="42"/>
+    <w:lsdException w:name="Plain Table 3" w:uiPriority="43"/>
+    <w:lsdException w:name="Plain Table 4" w:uiPriority="44"/>
+    <w:lsdException w:name="Plain Table 5" w:uiPriority="45"/>
+    <w:lsdException w:name="Grid Table Light" w:uiPriority="40"/>
+    <w:lsdException w:name="Grid Table 1 Light" w:uiPriority="46"/>
+    <w:lsdException w:name="Grid Table 2" w:uiPriority="47"/>
+    <w:lsdException w:name="Grid Table 3" w:uiPriority="48"/>
+    <w:lsdException w:name="Grid Table 4" w:uiPriority="49"/>
+    <w:lsdException w:name="Grid Table 5 Dark" w:uiPriority="50"/>
+    <w:lsdException w:name="Grid Table 6 Colorful" w:uiPriority="51"/>
+    <w:lsdException w:name="Grid Table 7 Colorful" w:uiPriority="52"/>
+    <w:lsdException w:name="Grid Table 1 Light Accent 1" w:uiPriority="46"/>
+    <w:lsdException w:name="Grid Table 2 Accent 1" w:uiPriority="47"/>
+    <w:lsdException w:name="Grid Table 3 Accent 1" w:uiPriority="48"/>
+    <w:lsdException w:name="Grid Table 4 Accent 1" w:uiPriority="49"/>
+    <w:lsdException w:name="Grid Table 5 Dark Accent 1" w:uiPriority="50"/>
+    <w:lsdException w:name="Grid Table 6 Colorful Accent 1" w:uiPriority="51"/>
+    <w:lsdException w:name="Grid Table 7 Colorful Accent 1" w:uiPriority="52"/>
+    <w:lsdException w:name="Grid Table 1 Light Accent 2" w:uiPriority="46"/>
+    <w:lsdException w:name="Grid Table 2 Accent 2" w:uiPriority="47"/>
+    <w:lsdException w:name="Grid Table 3 Accent 2" w:uiPriority="48"/>
+    <w:lsdException w:name="Grid Table 4 Accent 2" w:uiPriority="49"/>
+    <w:lsdException w:name="Grid Table 5 Dark Accent 2" w:uiPriority="50"/>
+    <w:lsdException w:name="Grid Table 6 Colorful Accent 2" w:uiPriority="51"/>
+    <w:lsdException w:name="Grid Table 7 Colorful Accent 2" w:uiPriority="52"/>
+    <w:lsdException w:name="Grid Table 1 Light Accent 3" w:uiPriority="46"/>
+    <w:lsdException w:name="Grid Table 2 Accent 3" w:uiPriority="47"/>
+    <w:lsdException w:name="Grid Table 3 Accent 3" w:uiPriority="48"/>
+    <w:lsdException w:name="Grid Table 4 Accent 3" w:uiPriority="49"/>
+    <w:lsdException w:name="Grid Table 5 Dark Accent 3" w:uiPriority="50"/>
+    <w:lsdException w:name="Grid Table 6 Colorful Accent 3" w:uiPriority="51"/>
+    <w:lsdException w:name="Grid Table 7 Colorful Accent 3" w:uiPriority="52"/>
+    <w:lsdException w:name="Grid Table 1 Light Accent 4" w:uiPriority="46"/>
+    <w:lsdException w:name="Grid Table 2 Accent 4" w:uiPriority="47"/>
+    <w:lsdException w:name="Grid Table 3 Accent 4" w:uiPriority="48"/>
+    <w:lsdException w:name="Grid Table 4 Accent 4" w:uiPriority="49"/>
+    <w:lsdException w:name="Grid Table 5 Dark Accent 4" w:uiPriority="50"/>
+    <w:lsdException w:name="Grid Table 6 Colorful Accent 4" w:uiPriority="51"/>
+    <w:lsdException w:name="Grid Table 7 Colorful Accent 4" w:uiPriority="52"/>
+    <w:lsdException w:name="Grid Table 1 Light Accent 5" w:uiPriority="46"/>
+    <w:lsdException w:name="Grid Table 2 Accent 5" w:uiPriority="47"/>
+    <w:lsdException w:name="Grid Table 3 Accent 5" w:uiPriority="48"/>
+    <w:lsdException w:name="Grid Table 4 Accent 5" w:uiPriority="49"/>
+    <w:lsdException w:name="Grid Table 5 Dark Accent 5" w:uiPriority="50"/>
+    <w:lsdException w:name="Grid Table 6 Colorful Accent 5" w:uiPriority="51"/>
+    <w:lsdException w:name="Grid Table 7 Colorful Accent 5" w:uiPriority="52"/>
+    <w:lsdException w:name="Grid Table 1 Light Accent 6" w:uiPriority="46"/>
+    <w:lsdException w:name="Grid Table 2 Accent 6" w:uiPriority="47"/>
+    <w:lsdException w:name="Grid Table 3 Accent 6" w:uiPriority="48"/>
+    <w:lsdException w:name="Grid Table 4 Accent 6" w:uiPriority="49"/>
+    <w:lsdException w:name="Grid Table 5 Dark Accent 6" w:uiPriority="50"/>
+    <w:lsdException w:name="Grid Table 6 Colorful Accent 6" w:uiPriority="51"/>
+    <w:lsdException w:name="Grid Table 7 Colorful Accent 6" w:uiPriority="52"/>
+    <w:lsdException w:name="List Table 1 Light" w:uiPriority="46"/>
+    <w:lsdException w:name="List Table 2" w:uiPriority="47"/>
+    <w:lsdException w:name="List Table 3" w:uiPriority="48"/>
+    <w:lsdException w:name="List Table 4" w:uiPriority="49"/>
+    <w:lsdException w:name="List Table 5 Dark" w:uiPriority="50"/>
+    <w:lsdException w:name="List Table 6 Colorful" w:uiPriority="51"/>
+    <w:lsdException w:name="List Table 7 Colorful" w:uiPriority="52"/>
+    <w:lsdException w:name="List Table 1 Light Accent 1" w:uiPriority="46"/>
+    <w:lsdException w:name="List Table 2 Accent 1" w:uiPriority="47"/>
+    <w:lsdException w:name="List Table 3 Accent 1" w:uiPriority="48"/>
+    <w:lsdException w:name="List Table 4 Accent 1" w:uiPriority="49"/>
+    <w:lsdException w:name="List Table 5 Dark Accent 1" w:uiPriority="50"/>
+    <w:lsdException w:name="List Table 6 Colorful Accent 1" w:uiPriority="51"/>
+    <w:lsdException w:name="List Table 7 Colorful Accent 1" w:uiPriority="52"/>
+    <w:lsdException w:name="List Table 1 Light Accent 2" w:uiPriority="46"/>
+    <w:lsdException w:name="List Table 2 Accent 2" w:uiPriority="47"/>
+    <w:lsdException w:name="List Table 3 Accent 2" w:uiPriority="48"/>
+    <w:lsdException w:name="List Table 4 Accent 2" w:uiPriority="49"/>
+    <w:lsdException w:name="List Table 5 Dark Accent 2" w:uiPriority="50"/>
+    <w:lsdException w:name="List Table 6 Colorful Accent 2" w:uiPriority="51"/>
+    <w:lsdException w:name="List Table 7 Colorful Accent 2" w:uiPriority="52"/>
+    <w:lsdException w:name="List Table 1 Light Accent 3" w:uiPriority="46"/>
+    <w:lsdException w:name="List Table 2 Accent 3" w:uiPriority="47"/>
+    <w:lsdException w:name="List Table 3 Accent 3" w:uiPriority="48"/>
+    <w:lsdException w:name="List Table 4 Accent 3" w:uiPriority="49"/>
+    <w:lsdException w:name="List Table 5 Dark Accent 3" w:uiPriority="50"/>
+    <w:lsdException w:name="List Table 6 Colorful Accent 3" w:uiPriority="51"/>
+    <w:lsdException w:name="List Table 7 Colorful Accent 3" w:uiPriority="52"/>
+    <w:lsdException w:name="List Table 1 Light Accent 4" w:uiPriority="46"/>
+    <w:lsdException w:name="List Table 2 Accent 4" w:uiPriority="47"/>
+    <w:lsdException w:name="List Table 3 Accent 4" w:uiPriority="48"/>
+    <w:lsdException w:name="List Table 4 Accent 4" w:uiPriority="49"/>
+    <w:lsdException w:name="List Table 5 Dark Accent 4" w:uiPriority="50"/>
+    <w:lsdException w:name="List Table 6 Colorful Accent 4" w:uiPriority="51"/>
+    <w:lsdException w:name="List Table 7 Colorful Accent 4" w:uiPriority="52"/>
+    <w:lsdException w:name="List Table 1 Light Accent 5" w:uiPriority="46"/>
+    <w:lsdException w:name="List Table 2 Accent 5" w:uiPriority="47"/>
+    <w:lsdException w:name="List Table 3 Accent 5" w:uiPriority="48"/>
+    <w:lsdException w:name="List Table 4 Accent 5" w:uiPriority="49"/>
+    <w:lsdException w:name="List Table 5 Dark Accent 5" w:uiPriority="50"/>
+    <w:lsdException w:name="List Table 6 Colorful Accent 5" w:uiPriority="51"/>
+    <w:lsdException w:name="List Table 7 Colorful Accent 5" w:uiPriority="52"/>
+    <w:lsdException w:name="List Table 1 Light Accent 6" w:uiPriority="46"/>
+    <w:lsdException w:name="List Table 2 Accent 6" w:uiPriority="47"/>
+    <w:lsdException w:name="List Table 3 Accent 6" w:uiPriority="48"/>
+    <w:lsdException w:name="List Table 4 Accent 6" w:uiPriority="49"/>
+    <w:lsdException w:name="List Table 5 Dark Accent 6" w:uiPriority="50"/>
+    <w:lsdException w:name="List Table 6 Colorful Accent 6" w:uiPriority="51"/>
+    <w:lsdException w:name="List Table 7 Colorful Accent 6" w:uiPriority="52"/>
+    <w:lsdException w:name="Mention" w:semiHidden="1" w:unhideWhenUsed="1"/>
+    <w:lsdException w:name="Smart Hyperlink" w:semiHidden="1" w:unhideWhenUsed="1"/>
+    <w:lsdException w:name="Hashtag" w:semiHidden="1" w:unhideWhenUsed="1"/>
+    <w:lsdException w:name="Unresolved Mention" w:semiHidden="1" w:unhideWhenUsed="1"/>
+    <w:lsdException w:name="Smart Link" w:semiHidden="1" w:unhideWhenUsed="1"/>
   </w:latentStyles>
   <w:style w:type="paragraph" w:default="1" w:styleId="Normal">
     <w:name w:val="Normal"/>
@@ -9046,7 +9290,6 @@
     <w:uiPriority w:val="99"/>
     <w:semiHidden/>
     <w:unhideWhenUsed/>
-    <w:qFormat/>
     <w:tblPr>
       <w:tblInd w:w="0" w:type="dxa"/>
       <w:tblCellMar>
@@ -9172,7 +9415,6 @@
       <w:spacing w:after="0" w:line="240" w:lineRule="auto"/>
     </w:pPr>
     <w:tblPr>
-      <w:tblInd w:w="0" w:type="dxa"/>
       <w:tblBorders>
         <w:top w:val="single" w:sz="4" w:space="0" w:color="000000" w:themeColor="text1"/>
         <w:left w:val="single" w:sz="4" w:space="0" w:color="000000" w:themeColor="text1"/>
@@ -9181,12 +9423,6 @@
         <w:insideH w:val="single" w:sz="4" w:space="0" w:color="000000" w:themeColor="text1"/>
         <w:insideV w:val="single" w:sz="4" w:space="0" w:color="000000" w:themeColor="text1"/>
       </w:tblBorders>
-      <w:tblCellMar>
-        <w:top w:w="0" w:type="dxa"/>
-        <w:left w:w="108" w:type="dxa"/>
-        <w:bottom w:w="0" w:type="dxa"/>
-        <w:right w:w="108" w:type="dxa"/>
-      </w:tblCellMar>
     </w:tblPr>
   </w:style>
   <w:style w:type="character" w:styleId="Emphasis">

</xml_diff>